<commit_message>
change hash table to print the military time of each package
</commit_message>
<xml_diff>
--- a/Core Algorithm.docx
+++ b/Core Algorithm.docx
@@ -106,35 +106,6 @@
         <w:t xml:space="preserve"> </w:t>
       </w:r>
     </w:p>
-    <w:p/>
-    <w:p>
-      <w:r>
-        <w:t># This node class helps with sorting the distances of the packages in an array.</w:t>
-      </w:r>
-    </w:p>
-    <w:p>
-      <w:r>
-        <w:t># An adjacency matrix could have also been used instead of the hash map of packages</w:t>
-      </w:r>
-    </w:p>
-    <w:p>
-      <w:r>
-        <w:t xml:space="preserve"># A weighted graph could also have been made based on the distances between each </w:t>
-      </w:r>
-      <w:proofErr w:type="gramStart"/>
-      <w:r>
-        <w:t>packages</w:t>
-      </w:r>
-      <w:proofErr w:type="gramEnd"/>
-      <w:r>
-        <w:t xml:space="preserve"> but this would take a lot of calculations since there are 40 packages</w:t>
-      </w:r>
-    </w:p>
-    <w:p>
-      <w:r>
-        <w:t># If there are no delivery requirements, a more efficient algorithm would be to recalculate distances every time a package is picked up</w:t>
-      </w:r>
-    </w:p>
     <w:p>
       <w:pPr>
         <w:pStyle w:val="NormalWeb"/>
@@ -1055,7 +1026,6 @@
           <w:sz w:val="21"/>
           <w:szCs w:val="21"/>
         </w:rPr>
-        <w:lastRenderedPageBreak/>
         <w:t xml:space="preserve">O(n^2logn) since it </w:t>
       </w:r>
       <w:proofErr w:type="gramStart"/>
@@ -1285,19 +1255,33 @@
         <w:textAlignment w:val="baseline"/>
         <w:rPr>
           <w:rFonts w:ascii="Arial" w:hAnsi="Arial" w:cs="Arial"/>
-          <w:color w:val="333333"/>
-          <w:sz w:val="21"/>
-          <w:szCs w:val="21"/>
-        </w:rPr>
-      </w:pPr>
-      <w:r>
-        <w:rPr>
-          <w:rFonts w:ascii="Arial" w:hAnsi="Arial" w:cs="Arial"/>
-          <w:color w:val="333333"/>
-          <w:sz w:val="21"/>
-          <w:szCs w:val="21"/>
-        </w:rPr>
-        <w:t>2.  Apply programming models to the scenario.</w:t>
+          <w:b/>
+          <w:bCs/>
+          <w:color w:val="333333"/>
+          <w:sz w:val="21"/>
+          <w:szCs w:val="21"/>
+        </w:rPr>
+      </w:pPr>
+      <w:r>
+        <w:rPr>
+          <w:rFonts w:ascii="Arial" w:hAnsi="Arial" w:cs="Arial"/>
+          <w:color w:val="333333"/>
+          <w:sz w:val="21"/>
+          <w:szCs w:val="21"/>
+        </w:rPr>
+        <w:lastRenderedPageBreak/>
+        <w:t>2.  </w:t>
+      </w:r>
+      <w:r>
+        <w:rPr>
+          <w:rFonts w:ascii="Arial" w:hAnsi="Arial" w:cs="Arial"/>
+          <w:b/>
+          <w:bCs/>
+          <w:color w:val="333333"/>
+          <w:sz w:val="21"/>
+          <w:szCs w:val="21"/>
+        </w:rPr>
+        <w:t>Apply programming models to the scenario.</w:t>
       </w:r>
     </w:p>
     <w:p>
@@ -1375,7 +1359,18 @@
           <w:sz w:val="21"/>
           <w:szCs w:val="21"/>
         </w:rPr>
-        <w:t>4.  Discuss the ability of your solution to adapt to a changing market and to scalability.</w:t>
+        <w:t>4.  </w:t>
+      </w:r>
+      <w:r>
+        <w:rPr>
+          <w:rFonts w:ascii="Arial" w:hAnsi="Arial" w:cs="Arial"/>
+          <w:b/>
+          <w:bCs/>
+          <w:color w:val="333333"/>
+          <w:sz w:val="21"/>
+          <w:szCs w:val="21"/>
+        </w:rPr>
+        <w:t>Discuss the ability of your solution to adapt to a changing market and to scalability.</w:t>
       </w:r>
     </w:p>
     <w:p>
@@ -1508,7 +1503,18 @@
           <w:sz w:val="21"/>
           <w:szCs w:val="21"/>
         </w:rPr>
-        <w:t>5.  Discuss the efficiency and maintainability of the software.</w:t>
+        <w:t>5.  </w:t>
+      </w:r>
+      <w:r>
+        <w:rPr>
+          <w:rFonts w:ascii="Arial" w:hAnsi="Arial" w:cs="Arial"/>
+          <w:b/>
+          <w:bCs/>
+          <w:color w:val="333333"/>
+          <w:sz w:val="21"/>
+          <w:szCs w:val="21"/>
+        </w:rPr>
+        <w:t>Discuss the efficiency and maintainability of the software.</w:t>
       </w:r>
     </w:p>
     <w:p>
@@ -1600,7 +1606,18 @@
           <w:sz w:val="21"/>
           <w:szCs w:val="21"/>
         </w:rPr>
-        <w:t>6.  Discuss the self-adjusting data structures chosen and their strengths and weaknesses based on the scenario.</w:t>
+        <w:t xml:space="preserve">6. </w:t>
+      </w:r>
+      <w:r>
+        <w:rPr>
+          <w:rFonts w:ascii="Arial" w:hAnsi="Arial" w:cs="Arial"/>
+          <w:b/>
+          <w:bCs/>
+          <w:color w:val="333333"/>
+          <w:sz w:val="21"/>
+          <w:szCs w:val="21"/>
+        </w:rPr>
+        <w:t> Discuss the self-adjusting data structures chosen and their strengths and weaknesses based on the scenario.</w:t>
       </w:r>
     </w:p>
     <w:p>
@@ -1687,7 +1704,14 @@
     <w:p/>
     <w:p>
       <w:r>
-        <w:t>D.  Identify a data structure that can be used with your chosen algorithm to store the package data.</w:t>
+        <w:t>D.  </w:t>
+      </w:r>
+      <w:r>
+        <w:rPr>
+          <w:b/>
+          <w:bCs/>
+        </w:rPr>
+        <w:t>Identify a data structure that can be used with your chosen algorithm to store the package data.</w:t>
       </w:r>
     </w:p>
     <w:p>
@@ -1720,28 +1744,1337 @@
         <w:t>1). This is important since I use the hash table to fill up the package object with the necessary information such as location before creating an array of it which is then sorted for my algorithm.</w:t>
       </w:r>
     </w:p>
-    <w:p>
-      <w:pPr>
-        <w:rPr>
-          <w:rFonts w:ascii="Times New Roman" w:eastAsia="Times New Roman" w:hAnsi="Times New Roman" w:cs="Times New Roman"/>
-        </w:rPr>
-      </w:pPr>
-      <w:r>
-        <w:rPr>
-          <w:rFonts w:ascii="Arial" w:eastAsia="Times New Roman" w:hAnsi="Arial" w:cs="Arial"/>
-          <w:color w:val="333333"/>
-          <w:sz w:val="21"/>
-          <w:szCs w:val="21"/>
-          <w:shd w:val="clear" w:color="auto" w:fill="FFFFFF"/>
+    <w:p/>
+    <w:p>
+      <w:pPr>
+        <w:pStyle w:val="NormalWeb"/>
+        <w:shd w:val="clear" w:color="auto" w:fill="FFFFFF"/>
+        <w:spacing w:before="0" w:beforeAutospacing="0" w:after="0" w:afterAutospacing="0"/>
+        <w:ind w:left="360" w:hanging="360"/>
+        <w:textAlignment w:val="baseline"/>
+        <w:rPr>
+          <w:rFonts w:ascii="Arial" w:hAnsi="Arial" w:cs="Arial"/>
+          <w:b/>
+          <w:bCs/>
+          <w:color w:val="333333"/>
+          <w:sz w:val="21"/>
+          <w:szCs w:val="21"/>
+        </w:rPr>
+      </w:pPr>
+      <w:r>
+        <w:rPr>
+          <w:rFonts w:ascii="Arial" w:hAnsi="Arial" w:cs="Arial"/>
+          <w:b/>
+          <w:bCs/>
+          <w:color w:val="333333"/>
+          <w:sz w:val="21"/>
+          <w:szCs w:val="21"/>
+        </w:rPr>
+        <w:t>I.  Justify your choice of algorithm by doing the following:</w:t>
+      </w:r>
+    </w:p>
+    <w:p>
+      <w:pPr>
+        <w:pStyle w:val="NormalWeb"/>
+        <w:shd w:val="clear" w:color="auto" w:fill="FFFFFF"/>
+        <w:spacing w:before="0" w:beforeAutospacing="0" w:after="0" w:afterAutospacing="0"/>
+        <w:ind w:left="720" w:hanging="360"/>
+        <w:textAlignment w:val="baseline"/>
+        <w:rPr>
+          <w:rFonts w:ascii="Arial" w:hAnsi="Arial" w:cs="Arial"/>
+          <w:color w:val="333333"/>
+          <w:sz w:val="21"/>
+          <w:szCs w:val="21"/>
+        </w:rPr>
+      </w:pPr>
+      <w:r>
+        <w:rPr>
+          <w:rFonts w:ascii="Arial" w:hAnsi="Arial" w:cs="Arial"/>
+          <w:color w:val="333333"/>
+          <w:sz w:val="21"/>
+          <w:szCs w:val="21"/>
+        </w:rPr>
+        <w:t>1.  </w:t>
+      </w:r>
+      <w:r>
+        <w:rPr>
+          <w:rFonts w:ascii="Arial" w:hAnsi="Arial" w:cs="Arial"/>
+          <w:color w:val="333333"/>
+          <w:sz w:val="21"/>
+          <w:szCs w:val="21"/>
+        </w:rPr>
+        <w:t>Describe </w:t>
+      </w:r>
+      <w:r>
+        <w:rPr>
+          <w:rStyle w:val="Emphasis"/>
+          <w:rFonts w:ascii="Arial" w:hAnsi="Arial" w:cs="Arial"/>
+          <w:color w:val="333333"/>
+          <w:sz w:val="21"/>
+          <w:szCs w:val="21"/>
+        </w:rPr>
+        <w:t xml:space="preserve">at </w:t>
+      </w:r>
+      <w:proofErr w:type="gramStart"/>
+      <w:r>
+        <w:rPr>
+          <w:rStyle w:val="Emphasis"/>
+          <w:rFonts w:ascii="Arial" w:hAnsi="Arial" w:cs="Arial"/>
+          <w:color w:val="333333"/>
+          <w:sz w:val="21"/>
+          <w:szCs w:val="21"/>
+        </w:rPr>
+        <w:t>least </w:t>
+      </w:r>
+      <w:r>
+        <w:rPr>
+          <w:rFonts w:ascii="Arial" w:hAnsi="Arial" w:cs="Arial"/>
+          <w:color w:val="333333"/>
+          <w:sz w:val="21"/>
+          <w:szCs w:val="21"/>
+        </w:rPr>
+        <w:t> </w:t>
+      </w:r>
+      <w:r>
+        <w:rPr>
+          <w:rStyle w:val="Strong"/>
+          <w:rFonts w:ascii="Arial" w:hAnsi="Arial" w:cs="Arial"/>
+          <w:color w:val="333333"/>
+          <w:sz w:val="21"/>
+          <w:szCs w:val="21"/>
+        </w:rPr>
+        <w:t>two</w:t>
+      </w:r>
+      <w:proofErr w:type="gramEnd"/>
+      <w:r>
+        <w:rPr>
+          <w:rFonts w:ascii="Arial" w:hAnsi="Arial" w:cs="Arial"/>
+          <w:color w:val="333333"/>
+          <w:sz w:val="21"/>
+          <w:szCs w:val="21"/>
+        </w:rPr>
+        <w:t> strengths of the algorithm you chose.</w:t>
+      </w:r>
+    </w:p>
+    <w:p>
+      <w:pPr>
+        <w:pStyle w:val="NormalWeb"/>
+        <w:shd w:val="clear" w:color="auto" w:fill="FFFFFF"/>
+        <w:spacing w:before="0" w:beforeAutospacing="0" w:after="0" w:afterAutospacing="0"/>
+        <w:ind w:left="720" w:hanging="360"/>
+        <w:textAlignment w:val="baseline"/>
+        <w:rPr>
+          <w:rFonts w:ascii="Arial" w:hAnsi="Arial" w:cs="Arial"/>
+          <w:color w:val="333333"/>
+          <w:sz w:val="21"/>
+          <w:szCs w:val="21"/>
+        </w:rPr>
+      </w:pPr>
+    </w:p>
+    <w:p>
+      <w:pPr>
+        <w:pStyle w:val="NormalWeb"/>
+        <w:shd w:val="clear" w:color="auto" w:fill="FFFFFF"/>
+        <w:spacing w:before="0" w:beforeAutospacing="0" w:after="0" w:afterAutospacing="0"/>
+        <w:ind w:left="720" w:hanging="360"/>
+        <w:textAlignment w:val="baseline"/>
+        <w:rPr>
+          <w:rFonts w:ascii="Arial" w:hAnsi="Arial" w:cs="Arial"/>
+          <w:color w:val="333333"/>
+          <w:sz w:val="21"/>
+          <w:szCs w:val="21"/>
+        </w:rPr>
+      </w:pPr>
+      <w:r>
+        <w:rPr>
+          <w:rFonts w:ascii="Arial" w:hAnsi="Arial" w:cs="Arial"/>
+          <w:color w:val="333333"/>
+          <w:sz w:val="21"/>
+          <w:szCs w:val="21"/>
+        </w:rPr>
+        <w:tab/>
+        <w:t xml:space="preserve">Greedy algorithm tries to find the optimal solution at a specific time. </w:t>
+      </w:r>
+      <w:proofErr w:type="gramStart"/>
+      <w:r>
+        <w:rPr>
+          <w:rFonts w:ascii="Arial" w:hAnsi="Arial" w:cs="Arial"/>
+          <w:color w:val="333333"/>
+          <w:sz w:val="21"/>
+          <w:szCs w:val="21"/>
+        </w:rPr>
+        <w:t>So</w:t>
+      </w:r>
+      <w:proofErr w:type="gramEnd"/>
+      <w:r>
+        <w:rPr>
+          <w:rFonts w:ascii="Arial" w:hAnsi="Arial" w:cs="Arial"/>
+          <w:color w:val="333333"/>
+          <w:sz w:val="21"/>
+          <w:szCs w:val="21"/>
+        </w:rPr>
+        <w:t xml:space="preserve"> this helps with delivering packages since I can delivery to the closest package which is optimal. Another strength of this is that, I don’t have to deal with large complexities since I am just looking at a specific </w:t>
+      </w:r>
+      <w:proofErr w:type="gramStart"/>
+      <w:r>
+        <w:rPr>
+          <w:rFonts w:ascii="Arial" w:hAnsi="Arial" w:cs="Arial"/>
+          <w:color w:val="333333"/>
+          <w:sz w:val="21"/>
+          <w:szCs w:val="21"/>
+        </w:rPr>
+        <w:t>time, and</w:t>
+      </w:r>
+      <w:proofErr w:type="gramEnd"/>
+      <w:r>
+        <w:rPr>
+          <w:rFonts w:ascii="Arial" w:hAnsi="Arial" w:cs="Arial"/>
+          <w:color w:val="333333"/>
+          <w:sz w:val="21"/>
+          <w:szCs w:val="21"/>
+        </w:rPr>
+        <w:t xml:space="preserve"> finding the optimal option right then and there.</w:t>
+      </w:r>
+    </w:p>
+    <w:p>
+      <w:pPr>
+        <w:pStyle w:val="NormalWeb"/>
+        <w:shd w:val="clear" w:color="auto" w:fill="FFFFFF"/>
+        <w:spacing w:before="0" w:beforeAutospacing="0" w:after="0" w:afterAutospacing="0"/>
+        <w:ind w:left="720" w:hanging="360"/>
+        <w:textAlignment w:val="baseline"/>
+        <w:rPr>
+          <w:rFonts w:ascii="Arial" w:hAnsi="Arial" w:cs="Arial"/>
+          <w:color w:val="333333"/>
+          <w:sz w:val="21"/>
+          <w:szCs w:val="21"/>
+        </w:rPr>
+      </w:pPr>
+    </w:p>
+    <w:p>
+      <w:pPr>
+        <w:pStyle w:val="NormalWeb"/>
+        <w:shd w:val="clear" w:color="auto" w:fill="FFFFFF"/>
+        <w:spacing w:before="0" w:beforeAutospacing="0" w:after="0" w:afterAutospacing="0"/>
+        <w:ind w:left="720" w:hanging="360"/>
+        <w:textAlignment w:val="baseline"/>
+        <w:rPr>
+          <w:rFonts w:ascii="Arial" w:hAnsi="Arial" w:cs="Arial"/>
+          <w:b/>
+          <w:bCs/>
+          <w:color w:val="333333"/>
+          <w:sz w:val="21"/>
+          <w:szCs w:val="21"/>
+        </w:rPr>
+      </w:pPr>
+      <w:r>
+        <w:rPr>
+          <w:rFonts w:ascii="Arial" w:hAnsi="Arial" w:cs="Arial"/>
+          <w:b/>
+          <w:bCs/>
+          <w:color w:val="333333"/>
+          <w:sz w:val="21"/>
+          <w:szCs w:val="21"/>
+        </w:rPr>
+        <w:t>2.  </w:t>
+      </w:r>
+      <w:r>
+        <w:rPr>
+          <w:rFonts w:ascii="Arial" w:hAnsi="Arial" w:cs="Arial"/>
+          <w:color w:val="333333"/>
+          <w:sz w:val="21"/>
+          <w:szCs w:val="21"/>
+        </w:rPr>
+        <w:t>Verify that the algorithm you chose meets </w:t>
+      </w:r>
+      <w:proofErr w:type="gramStart"/>
+      <w:r>
+        <w:rPr>
+          <w:rStyle w:val="Emphasis"/>
+          <w:rFonts w:ascii="Arial" w:hAnsi="Arial" w:cs="Arial"/>
+          <w:color w:val="333333"/>
+          <w:sz w:val="21"/>
+          <w:szCs w:val="21"/>
+        </w:rPr>
+        <w:t>all</w:t>
+      </w:r>
+      <w:r>
+        <w:rPr>
+          <w:rFonts w:ascii="Arial" w:hAnsi="Arial" w:cs="Arial"/>
+          <w:color w:val="333333"/>
+          <w:sz w:val="21"/>
+          <w:szCs w:val="21"/>
+        </w:rPr>
+        <w:t>  the</w:t>
+      </w:r>
+      <w:proofErr w:type="gramEnd"/>
+      <w:r>
+        <w:rPr>
+          <w:rFonts w:ascii="Arial" w:hAnsi="Arial" w:cs="Arial"/>
+          <w:color w:val="333333"/>
+          <w:sz w:val="21"/>
+          <w:szCs w:val="21"/>
+        </w:rPr>
+        <w:t xml:space="preserve"> criteria and requirements given in the scenario.</w:t>
+      </w:r>
+    </w:p>
+    <w:p>
+      <w:pPr>
+        <w:pStyle w:val="NormalWeb"/>
+        <w:shd w:val="clear" w:color="auto" w:fill="FFFFFF"/>
+        <w:spacing w:before="0" w:beforeAutospacing="0" w:after="0" w:afterAutospacing="0"/>
+        <w:ind w:left="720" w:hanging="360"/>
+        <w:textAlignment w:val="baseline"/>
+        <w:rPr>
+          <w:rFonts w:ascii="Arial" w:hAnsi="Arial" w:cs="Arial"/>
+          <w:color w:val="333333"/>
+          <w:sz w:val="21"/>
+          <w:szCs w:val="21"/>
+        </w:rPr>
+      </w:pPr>
+      <w:r>
+        <w:rPr>
+          <w:rFonts w:ascii="Arial" w:hAnsi="Arial" w:cs="Arial"/>
+          <w:color w:val="333333"/>
+          <w:sz w:val="21"/>
+          <w:szCs w:val="21"/>
+        </w:rPr>
+        <w:tab/>
+      </w:r>
+      <w:r>
+        <w:rPr>
+          <w:rFonts w:ascii="Arial" w:hAnsi="Arial" w:cs="Arial"/>
+          <w:color w:val="333333"/>
+          <w:sz w:val="21"/>
+          <w:szCs w:val="21"/>
+        </w:rPr>
+        <w:t>I have shown that the packages are deliveries based on the specifications of the special delivery requirements and the algorithm helps to decrease the miles traveled as much as possible since it is finding the optimal package to deliver next every time it drops off a package.</w:t>
+      </w:r>
+    </w:p>
+    <w:p>
+      <w:pPr>
+        <w:pStyle w:val="NormalWeb"/>
+        <w:shd w:val="clear" w:color="auto" w:fill="FFFFFF"/>
+        <w:spacing w:before="0" w:beforeAutospacing="0" w:after="0" w:afterAutospacing="0"/>
+        <w:ind w:left="720" w:hanging="360"/>
+        <w:textAlignment w:val="baseline"/>
+        <w:rPr>
+          <w:rFonts w:ascii="Arial" w:hAnsi="Arial" w:cs="Arial"/>
+          <w:color w:val="333333"/>
+          <w:sz w:val="21"/>
+          <w:szCs w:val="21"/>
+        </w:rPr>
+      </w:pPr>
+      <w:r>
+        <w:rPr>
+          <w:rFonts w:ascii="Arial" w:hAnsi="Arial" w:cs="Arial"/>
+          <w:b/>
+          <w:bCs/>
+          <w:color w:val="333333"/>
+          <w:sz w:val="21"/>
+          <w:szCs w:val="21"/>
+        </w:rPr>
+        <w:t>3.  </w:t>
+      </w:r>
+      <w:r>
+        <w:rPr>
+          <w:rFonts w:ascii="Arial" w:hAnsi="Arial" w:cs="Arial"/>
+          <w:color w:val="333333"/>
+          <w:sz w:val="21"/>
+          <w:szCs w:val="21"/>
+        </w:rPr>
+        <w:t>Identify </w:t>
+      </w:r>
+      <w:r>
+        <w:rPr>
+          <w:rStyle w:val="Strong"/>
+          <w:rFonts w:ascii="Arial" w:hAnsi="Arial" w:cs="Arial"/>
+          <w:color w:val="333333"/>
+          <w:sz w:val="21"/>
+          <w:szCs w:val="21"/>
+        </w:rPr>
+        <w:t>two</w:t>
+      </w:r>
+      <w:r>
+        <w:rPr>
+          <w:rFonts w:ascii="Arial" w:hAnsi="Arial" w:cs="Arial"/>
+          <w:color w:val="333333"/>
+          <w:sz w:val="21"/>
+          <w:szCs w:val="21"/>
+        </w:rPr>
+        <w:t> other algorithms that could be used and would have met the criteria and requirements given in the scenario.</w:t>
+      </w:r>
+    </w:p>
+    <w:p>
+      <w:pPr>
+        <w:pStyle w:val="NormalWeb"/>
+        <w:shd w:val="clear" w:color="auto" w:fill="FFFFFF"/>
+        <w:spacing w:before="0" w:beforeAutospacing="0" w:after="0" w:afterAutospacing="0"/>
+        <w:ind w:left="720" w:hanging="360"/>
+        <w:textAlignment w:val="baseline"/>
+        <w:rPr>
+          <w:rFonts w:ascii="Arial" w:hAnsi="Arial" w:cs="Arial"/>
+          <w:color w:val="333333"/>
+          <w:sz w:val="21"/>
+          <w:szCs w:val="21"/>
+        </w:rPr>
+      </w:pPr>
+    </w:p>
+    <w:p>
+      <w:pPr>
+        <w:pStyle w:val="NormalWeb"/>
+        <w:shd w:val="clear" w:color="auto" w:fill="FFFFFF"/>
+        <w:spacing w:before="0" w:beforeAutospacing="0" w:after="0" w:afterAutospacing="0"/>
+        <w:ind w:left="720" w:hanging="360"/>
+        <w:textAlignment w:val="baseline"/>
+        <w:rPr>
+          <w:rFonts w:ascii="Arial" w:hAnsi="Arial" w:cs="Arial"/>
+          <w:color w:val="333333"/>
+          <w:sz w:val="21"/>
+          <w:szCs w:val="21"/>
+        </w:rPr>
+      </w:pPr>
+      <w:r>
+        <w:rPr>
+          <w:rFonts w:ascii="Arial" w:hAnsi="Arial" w:cs="Arial"/>
+          <w:b/>
+          <w:bCs/>
+          <w:color w:val="333333"/>
+          <w:sz w:val="21"/>
+          <w:szCs w:val="21"/>
+        </w:rPr>
+        <w:tab/>
+      </w:r>
+      <w:r>
+        <w:rPr>
+          <w:rFonts w:ascii="Arial" w:hAnsi="Arial" w:cs="Arial"/>
+          <w:color w:val="333333"/>
+          <w:sz w:val="21"/>
+          <w:szCs w:val="21"/>
+        </w:rPr>
+        <w:t xml:space="preserve">A divide and conquer algorithm where maybe each </w:t>
+      </w:r>
+      <w:proofErr w:type="gramStart"/>
+      <w:r>
+        <w:rPr>
+          <w:rFonts w:ascii="Arial" w:hAnsi="Arial" w:cs="Arial"/>
+          <w:color w:val="333333"/>
+          <w:sz w:val="21"/>
+          <w:szCs w:val="21"/>
+        </w:rPr>
+        <w:t>packages</w:t>
+      </w:r>
+      <w:proofErr w:type="gramEnd"/>
+      <w:r>
+        <w:rPr>
+          <w:rFonts w:ascii="Arial" w:hAnsi="Arial" w:cs="Arial"/>
+          <w:color w:val="333333"/>
+          <w:sz w:val="21"/>
+          <w:szCs w:val="21"/>
+        </w:rPr>
+        <w:t xml:space="preserve"> is divided by their zip code and then make routes in order of zip code group.</w:t>
+      </w:r>
+    </w:p>
+    <w:p>
+      <w:pPr>
+        <w:pStyle w:val="NormalWeb"/>
+        <w:shd w:val="clear" w:color="auto" w:fill="FFFFFF"/>
+        <w:spacing w:before="0" w:beforeAutospacing="0" w:after="0" w:afterAutospacing="0"/>
+        <w:ind w:left="720" w:hanging="360"/>
+        <w:textAlignment w:val="baseline"/>
+        <w:rPr>
+          <w:rFonts w:ascii="Arial" w:hAnsi="Arial" w:cs="Arial"/>
+          <w:color w:val="333333"/>
+          <w:sz w:val="21"/>
+          <w:szCs w:val="21"/>
+        </w:rPr>
+      </w:pPr>
+    </w:p>
+    <w:p>
+      <w:pPr>
+        <w:pStyle w:val="NormalWeb"/>
+        <w:shd w:val="clear" w:color="auto" w:fill="FFFFFF"/>
+        <w:spacing w:before="0" w:beforeAutospacing="0" w:after="0" w:afterAutospacing="0"/>
+        <w:ind w:left="720" w:hanging="360"/>
+        <w:textAlignment w:val="baseline"/>
+        <w:rPr>
+          <w:rFonts w:ascii="Arial" w:hAnsi="Arial" w:cs="Arial"/>
+          <w:color w:val="333333"/>
+          <w:sz w:val="21"/>
+          <w:szCs w:val="21"/>
+        </w:rPr>
+      </w:pPr>
+      <w:r>
+        <w:rPr>
+          <w:rFonts w:ascii="Arial" w:hAnsi="Arial" w:cs="Arial"/>
+          <w:color w:val="333333"/>
+          <w:sz w:val="21"/>
+          <w:szCs w:val="21"/>
+        </w:rPr>
+        <w:tab/>
+        <w:t xml:space="preserve">A </w:t>
+      </w:r>
+      <w:proofErr w:type="spellStart"/>
+      <w:r>
+        <w:rPr>
+          <w:rFonts w:ascii="Arial" w:hAnsi="Arial" w:cs="Arial"/>
+          <w:color w:val="333333"/>
+          <w:sz w:val="21"/>
+          <w:szCs w:val="21"/>
+        </w:rPr>
+        <w:t>bruteforce</w:t>
+      </w:r>
+      <w:proofErr w:type="spellEnd"/>
+      <w:r>
+        <w:rPr>
+          <w:rFonts w:ascii="Arial" w:hAnsi="Arial" w:cs="Arial"/>
+          <w:color w:val="333333"/>
+          <w:sz w:val="21"/>
+          <w:szCs w:val="21"/>
+        </w:rPr>
+        <w:t xml:space="preserve"> algorithm where it finds the optimal routes possible, however, this would be in factorial time complexity. A </w:t>
+      </w:r>
+      <w:proofErr w:type="spellStart"/>
+      <w:r>
+        <w:rPr>
+          <w:rFonts w:ascii="Arial" w:hAnsi="Arial" w:cs="Arial"/>
+          <w:color w:val="333333"/>
+          <w:sz w:val="21"/>
+          <w:szCs w:val="21"/>
+        </w:rPr>
+        <w:t>bruteforce</w:t>
+      </w:r>
+      <w:proofErr w:type="spellEnd"/>
+      <w:r>
+        <w:rPr>
+          <w:rFonts w:ascii="Arial" w:hAnsi="Arial" w:cs="Arial"/>
+          <w:color w:val="333333"/>
+          <w:sz w:val="21"/>
+          <w:szCs w:val="21"/>
+        </w:rPr>
+        <w:t xml:space="preserve"> algorithm would have to go through every possible route and then find the one with the lowest total distance.</w:t>
+      </w:r>
+    </w:p>
+    <w:p>
+      <w:pPr>
+        <w:pStyle w:val="NormalWeb"/>
+        <w:shd w:val="clear" w:color="auto" w:fill="FFFFFF"/>
+        <w:spacing w:before="0" w:beforeAutospacing="0" w:after="0" w:afterAutospacing="0"/>
+        <w:ind w:left="720" w:hanging="360"/>
+        <w:textAlignment w:val="baseline"/>
+        <w:rPr>
+          <w:rFonts w:ascii="Arial" w:hAnsi="Arial" w:cs="Arial"/>
+          <w:color w:val="333333"/>
+          <w:sz w:val="21"/>
+          <w:szCs w:val="21"/>
+        </w:rPr>
+      </w:pPr>
+    </w:p>
+    <w:p>
+      <w:pPr>
+        <w:pStyle w:val="NormalWeb"/>
+        <w:shd w:val="clear" w:color="auto" w:fill="FFFFFF"/>
+        <w:spacing w:before="0" w:beforeAutospacing="0" w:after="0" w:afterAutospacing="0"/>
+        <w:ind w:left="720" w:hanging="360"/>
+        <w:textAlignment w:val="baseline"/>
+        <w:rPr>
+          <w:rFonts w:ascii="Arial" w:hAnsi="Arial" w:cs="Arial"/>
+          <w:color w:val="333333"/>
+          <w:sz w:val="21"/>
+          <w:szCs w:val="21"/>
+        </w:rPr>
+      </w:pPr>
+    </w:p>
+    <w:p>
+      <w:pPr>
+        <w:pStyle w:val="NormalWeb"/>
+        <w:numPr>
+          <w:ilvl w:val="0"/>
+          <w:numId w:val="2"/>
+        </w:numPr>
+        <w:shd w:val="clear" w:color="auto" w:fill="FFFFFF"/>
+        <w:spacing w:before="0" w:beforeAutospacing="0" w:after="0" w:afterAutospacing="0"/>
+        <w:textAlignment w:val="baseline"/>
+        <w:rPr>
+          <w:rFonts w:ascii="Arial" w:hAnsi="Arial" w:cs="Arial"/>
+          <w:color w:val="333333"/>
+          <w:sz w:val="21"/>
+          <w:szCs w:val="21"/>
+        </w:rPr>
+      </w:pPr>
+      <w:r>
+        <w:rPr>
+          <w:rFonts w:ascii="Arial" w:hAnsi="Arial" w:cs="Arial"/>
+          <w:color w:val="333333"/>
+          <w:sz w:val="21"/>
+          <w:szCs w:val="21"/>
+        </w:rPr>
+        <w:t>Describe how </w:t>
+      </w:r>
+      <w:proofErr w:type="gramStart"/>
+      <w:r>
+        <w:rPr>
+          <w:rStyle w:val="Emphasis"/>
+          <w:rFonts w:ascii="Arial" w:hAnsi="Arial" w:cs="Arial"/>
+          <w:color w:val="333333"/>
+          <w:sz w:val="21"/>
+          <w:szCs w:val="21"/>
+        </w:rPr>
+        <w:t>each</w:t>
+      </w:r>
+      <w:r>
+        <w:rPr>
+          <w:rFonts w:ascii="Arial" w:hAnsi="Arial" w:cs="Arial"/>
+          <w:color w:val="333333"/>
+          <w:sz w:val="21"/>
+          <w:szCs w:val="21"/>
+        </w:rPr>
+        <w:t>  algorithm</w:t>
+      </w:r>
+      <w:proofErr w:type="gramEnd"/>
+      <w:r>
+        <w:rPr>
+          <w:rFonts w:ascii="Arial" w:hAnsi="Arial" w:cs="Arial"/>
+          <w:color w:val="333333"/>
+          <w:sz w:val="21"/>
+          <w:szCs w:val="21"/>
+        </w:rPr>
+        <w:t xml:space="preserve"> identified in part I3 is different from the algorithm you chose to use in the solution.</w:t>
+      </w:r>
+    </w:p>
+    <w:p>
+      <w:pPr>
+        <w:pStyle w:val="NormalWeb"/>
+        <w:shd w:val="clear" w:color="auto" w:fill="FFFFFF"/>
+        <w:spacing w:before="0" w:beforeAutospacing="0" w:after="0" w:afterAutospacing="0"/>
+        <w:ind w:left="1017"/>
+        <w:textAlignment w:val="baseline"/>
+        <w:rPr>
+          <w:rFonts w:ascii="Arial" w:hAnsi="Arial" w:cs="Arial"/>
+          <w:color w:val="333333"/>
+          <w:sz w:val="21"/>
+          <w:szCs w:val="21"/>
+        </w:rPr>
+      </w:pPr>
+      <w:r>
+        <w:rPr>
+          <w:rFonts w:ascii="Arial" w:hAnsi="Arial" w:cs="Arial"/>
+          <w:color w:val="333333"/>
+          <w:sz w:val="21"/>
+          <w:szCs w:val="21"/>
+        </w:rPr>
+        <w:t xml:space="preserve">I don’t use a divide and conquer since the core of my algorithm is not dividing anything, the package is always trying to find the optimal </w:t>
+      </w:r>
+      <w:r>
+        <w:rPr>
+          <w:rFonts w:ascii="Arial" w:hAnsi="Arial" w:cs="Arial"/>
+          <w:color w:val="333333"/>
+          <w:sz w:val="21"/>
+          <w:szCs w:val="21"/>
+        </w:rPr>
+        <w:t>solution</w:t>
+      </w:r>
+      <w:r>
+        <w:rPr>
+          <w:rFonts w:ascii="Arial" w:hAnsi="Arial" w:cs="Arial"/>
+          <w:color w:val="333333"/>
+          <w:sz w:val="21"/>
+          <w:szCs w:val="21"/>
+        </w:rPr>
+        <w:t xml:space="preserve"> for just that one package</w:t>
+      </w:r>
+      <w:r>
+        <w:rPr>
+          <w:rFonts w:ascii="Arial" w:hAnsi="Arial" w:cs="Arial"/>
+          <w:color w:val="333333"/>
+          <w:sz w:val="21"/>
+          <w:szCs w:val="21"/>
+        </w:rPr>
+        <w:t xml:space="preserve"> that it will deliver next.</w:t>
+      </w:r>
+    </w:p>
+    <w:p>
+      <w:pPr>
+        <w:pStyle w:val="NormalWeb"/>
+        <w:shd w:val="clear" w:color="auto" w:fill="FFFFFF"/>
+        <w:spacing w:before="0" w:beforeAutospacing="0" w:after="0" w:afterAutospacing="0"/>
+        <w:ind w:left="1017"/>
+        <w:textAlignment w:val="baseline"/>
+        <w:rPr>
+          <w:rFonts w:ascii="Arial" w:hAnsi="Arial" w:cs="Arial"/>
+          <w:color w:val="333333"/>
+          <w:sz w:val="21"/>
+          <w:szCs w:val="21"/>
+        </w:rPr>
+      </w:pPr>
+      <w:r>
+        <w:rPr>
+          <w:rFonts w:ascii="Arial" w:hAnsi="Arial" w:cs="Arial"/>
+          <w:color w:val="333333"/>
+          <w:sz w:val="21"/>
+          <w:szCs w:val="21"/>
+        </w:rPr>
+        <w:t xml:space="preserve">Also, I am not going through every possibilities of routes which takes massive amounts of time and the algorithm I use is magnitudes faster than a </w:t>
+      </w:r>
+      <w:proofErr w:type="spellStart"/>
+      <w:r>
+        <w:rPr>
+          <w:rFonts w:ascii="Arial" w:hAnsi="Arial" w:cs="Arial"/>
+          <w:color w:val="333333"/>
+          <w:sz w:val="21"/>
+          <w:szCs w:val="21"/>
+        </w:rPr>
+        <w:t>bruteforce</w:t>
+      </w:r>
+      <w:proofErr w:type="spellEnd"/>
+      <w:r>
+        <w:rPr>
+          <w:rFonts w:ascii="Arial" w:hAnsi="Arial" w:cs="Arial"/>
+          <w:color w:val="333333"/>
+          <w:sz w:val="21"/>
+          <w:szCs w:val="21"/>
+        </w:rPr>
+        <w:t xml:space="preserve"> algorithm.</w:t>
+      </w:r>
+    </w:p>
+    <w:p/>
+    <w:p>
+      <w:pPr>
+        <w:pStyle w:val="NormalWeb"/>
+        <w:shd w:val="clear" w:color="auto" w:fill="FFFFFF"/>
+        <w:spacing w:before="0" w:beforeAutospacing="0" w:after="0" w:afterAutospacing="0"/>
+        <w:ind w:left="360" w:hanging="360"/>
+        <w:textAlignment w:val="baseline"/>
+        <w:rPr>
+          <w:rFonts w:ascii="Arial" w:hAnsi="Arial" w:cs="Arial"/>
+          <w:b/>
+          <w:bCs/>
+          <w:color w:val="333333"/>
+          <w:sz w:val="21"/>
+          <w:szCs w:val="21"/>
+        </w:rPr>
+      </w:pPr>
+      <w:r>
+        <w:rPr>
+          <w:rFonts w:ascii="Arial" w:hAnsi="Arial" w:cs="Arial"/>
+          <w:b/>
+          <w:bCs/>
+          <w:color w:val="333333"/>
+          <w:sz w:val="21"/>
+          <w:szCs w:val="21"/>
+        </w:rPr>
+        <w:t>J.  Describe what you would do differently if you did this project again.</w:t>
+      </w:r>
+    </w:p>
+    <w:p>
+      <w:pPr>
+        <w:pStyle w:val="NormalWeb"/>
+        <w:shd w:val="clear" w:color="auto" w:fill="FFFFFF"/>
+        <w:spacing w:before="0" w:beforeAutospacing="0" w:after="0" w:afterAutospacing="0"/>
+        <w:ind w:left="360" w:hanging="360"/>
+        <w:textAlignment w:val="baseline"/>
+        <w:rPr>
+          <w:rFonts w:ascii="Arial" w:hAnsi="Arial" w:cs="Arial"/>
+          <w:color w:val="333333"/>
+          <w:sz w:val="21"/>
+          <w:szCs w:val="21"/>
+        </w:rPr>
+      </w:pPr>
+      <w:r>
+        <w:rPr>
+          <w:rFonts w:ascii="Arial" w:hAnsi="Arial" w:cs="Arial"/>
+          <w:color w:val="333333"/>
+          <w:sz w:val="21"/>
+          <w:szCs w:val="21"/>
+        </w:rPr>
+        <w:tab/>
+        <w:t>I think combining my custom created data structure and the hash table would organize the code and make it a lot easier to handle the project.</w:t>
+      </w:r>
+    </w:p>
+    <w:p>
+      <w:pPr>
+        <w:pStyle w:val="NormalWeb"/>
+        <w:shd w:val="clear" w:color="auto" w:fill="FFFFFF"/>
+        <w:spacing w:before="0" w:beforeAutospacing="0" w:after="0" w:afterAutospacing="0"/>
+        <w:ind w:left="360" w:hanging="360"/>
+        <w:textAlignment w:val="baseline"/>
+        <w:rPr>
+          <w:rFonts w:ascii="Arial" w:hAnsi="Arial" w:cs="Arial"/>
+          <w:color w:val="333333"/>
+          <w:sz w:val="21"/>
+          <w:szCs w:val="21"/>
+        </w:rPr>
+      </w:pPr>
+      <w:r>
+        <w:rPr>
+          <w:rFonts w:ascii="Arial" w:hAnsi="Arial" w:cs="Arial"/>
+          <w:color w:val="333333"/>
+          <w:sz w:val="21"/>
+          <w:szCs w:val="21"/>
+        </w:rPr>
+        <w:tab/>
+        <w:t xml:space="preserve">Also, I think trying to go for a more optimal solution instead of a better time complexity would be better since there are only a limited </w:t>
+      </w:r>
+      <w:proofErr w:type="gramStart"/>
+      <w:r>
+        <w:rPr>
+          <w:rFonts w:ascii="Arial" w:hAnsi="Arial" w:cs="Arial"/>
+          <w:color w:val="333333"/>
+          <w:sz w:val="21"/>
+          <w:szCs w:val="21"/>
+        </w:rPr>
+        <w:t>amount</w:t>
+      </w:r>
+      <w:proofErr w:type="gramEnd"/>
+      <w:r>
+        <w:rPr>
+          <w:rFonts w:ascii="Arial" w:hAnsi="Arial" w:cs="Arial"/>
+          <w:color w:val="333333"/>
+          <w:sz w:val="21"/>
+          <w:szCs w:val="21"/>
+        </w:rPr>
+        <w:t xml:space="preserve"> of packages that a truck really delivers in a day. A cubic time complexity would be ideal since it is optimal enough in the solution while also low enough in its time complexities for a project like this.</w:t>
+      </w:r>
+    </w:p>
+    <w:p>
+      <w:pPr>
+        <w:pStyle w:val="NormalWeb"/>
+        <w:shd w:val="clear" w:color="auto" w:fill="FFFFFF"/>
+        <w:spacing w:before="0" w:beforeAutospacing="0" w:after="0" w:afterAutospacing="0"/>
+        <w:textAlignment w:val="baseline"/>
+        <w:rPr>
+          <w:rFonts w:ascii="Arial" w:hAnsi="Arial" w:cs="Arial"/>
+          <w:color w:val="333333"/>
+          <w:sz w:val="21"/>
+          <w:szCs w:val="21"/>
+        </w:rPr>
+      </w:pPr>
+    </w:p>
+    <w:p>
+      <w:pPr>
+        <w:pStyle w:val="NormalWeb"/>
+        <w:shd w:val="clear" w:color="auto" w:fill="FFFFFF"/>
+        <w:spacing w:before="0" w:beforeAutospacing="0" w:after="0" w:afterAutospacing="0"/>
+        <w:ind w:left="360" w:hanging="360"/>
+        <w:textAlignment w:val="baseline"/>
+        <w:rPr>
+          <w:rFonts w:ascii="Arial" w:hAnsi="Arial" w:cs="Arial"/>
+          <w:b/>
+          <w:bCs/>
+          <w:color w:val="333333"/>
+          <w:sz w:val="21"/>
+          <w:szCs w:val="21"/>
+        </w:rPr>
+      </w:pPr>
+      <w:r>
+        <w:rPr>
+          <w:rFonts w:ascii="Arial" w:hAnsi="Arial" w:cs="Arial"/>
+          <w:b/>
+          <w:bCs/>
+          <w:color w:val="333333"/>
+          <w:sz w:val="21"/>
+          <w:szCs w:val="21"/>
+        </w:rPr>
+        <w:t>K.  Justify your choice of data structure by doing the following:</w:t>
+      </w:r>
+    </w:p>
+    <w:p>
+      <w:pPr>
+        <w:pStyle w:val="NormalWeb"/>
+        <w:shd w:val="clear" w:color="auto" w:fill="FFFFFF"/>
+        <w:spacing w:before="0" w:beforeAutospacing="0" w:after="0" w:afterAutospacing="0"/>
+        <w:ind w:left="720" w:hanging="360"/>
+        <w:textAlignment w:val="baseline"/>
+        <w:rPr>
+          <w:rFonts w:ascii="Arial" w:hAnsi="Arial" w:cs="Arial"/>
+          <w:color w:val="333333"/>
+          <w:sz w:val="21"/>
+          <w:szCs w:val="21"/>
+        </w:rPr>
+      </w:pPr>
+      <w:r>
+        <w:rPr>
+          <w:rFonts w:ascii="Arial" w:hAnsi="Arial" w:cs="Arial"/>
+          <w:color w:val="333333"/>
+          <w:sz w:val="21"/>
+          <w:szCs w:val="21"/>
+        </w:rPr>
+        <w:t>1.  Verify that the data structure you chose meets </w:t>
+      </w:r>
+      <w:r>
+        <w:rPr>
+          <w:rStyle w:val="Emphasis"/>
+          <w:rFonts w:ascii="Arial" w:hAnsi="Arial" w:cs="Arial"/>
+          <w:color w:val="333333"/>
+          <w:sz w:val="21"/>
+          <w:szCs w:val="21"/>
+        </w:rPr>
+        <w:t>all</w:t>
+      </w:r>
+      <w:r>
+        <w:rPr>
+          <w:rFonts w:ascii="Arial" w:hAnsi="Arial" w:cs="Arial"/>
+          <w:color w:val="333333"/>
+          <w:sz w:val="21"/>
+          <w:szCs w:val="21"/>
+        </w:rPr>
+        <w:t> the criteria and requirements given in the scenario.</w:t>
+      </w:r>
+    </w:p>
+    <w:p>
+      <w:pPr>
+        <w:pStyle w:val="NormalWeb"/>
+        <w:shd w:val="clear" w:color="auto" w:fill="FFFFFF"/>
+        <w:spacing w:before="0" w:beforeAutospacing="0" w:after="0" w:afterAutospacing="0"/>
+        <w:ind w:left="945" w:hanging="288"/>
+        <w:textAlignment w:val="baseline"/>
+        <w:rPr>
+          <w:rFonts w:ascii="Arial" w:hAnsi="Arial" w:cs="Arial"/>
+          <w:color w:val="333333"/>
+          <w:sz w:val="21"/>
+          <w:szCs w:val="21"/>
+        </w:rPr>
+      </w:pPr>
+      <w:r>
+        <w:rPr>
+          <w:rFonts w:ascii="Arial" w:hAnsi="Arial" w:cs="Arial"/>
+          <w:color w:val="333333"/>
+          <w:sz w:val="21"/>
+          <w:szCs w:val="21"/>
+        </w:rPr>
+        <w:t>a.  Describe the efficiency of the data structure chosen.</w:t>
+      </w:r>
+    </w:p>
+    <w:p>
+      <w:pPr>
+        <w:pStyle w:val="NormalWeb"/>
+        <w:shd w:val="clear" w:color="auto" w:fill="FFFFFF"/>
+        <w:spacing w:before="0" w:beforeAutospacing="0" w:after="0" w:afterAutospacing="0"/>
+        <w:ind w:left="945" w:hanging="288"/>
+        <w:textAlignment w:val="baseline"/>
+        <w:rPr>
+          <w:rFonts w:ascii="Arial" w:hAnsi="Arial" w:cs="Arial"/>
+          <w:color w:val="333333"/>
+          <w:sz w:val="21"/>
+          <w:szCs w:val="21"/>
+        </w:rPr>
+      </w:pPr>
+      <w:r>
+        <w:rPr>
+          <w:rFonts w:ascii="Arial" w:hAnsi="Arial" w:cs="Arial"/>
+          <w:color w:val="333333"/>
+          <w:sz w:val="21"/>
+          <w:szCs w:val="21"/>
+        </w:rPr>
+        <w:tab/>
+        <w:t>Hash tables have average</w:t>
+      </w:r>
+      <w:r>
+        <w:rPr>
+          <w:rFonts w:ascii="Arial" w:hAnsi="Arial" w:cs="Arial"/>
+          <w:color w:val="333333"/>
+          <w:sz w:val="21"/>
+          <w:szCs w:val="21"/>
+        </w:rPr>
+        <w:t xml:space="preserve"> </w:t>
+      </w:r>
+      <w:r>
+        <w:rPr>
+          <w:rFonts w:ascii="Arial" w:hAnsi="Arial" w:cs="Arial"/>
+          <w:color w:val="333333"/>
+          <w:sz w:val="21"/>
+          <w:szCs w:val="21"/>
+        </w:rPr>
+        <w:t>search</w:t>
+      </w:r>
+      <w:r>
+        <w:rPr>
+          <w:rFonts w:ascii="Arial" w:hAnsi="Arial" w:cs="Arial"/>
+          <w:color w:val="333333"/>
+          <w:sz w:val="21"/>
+          <w:szCs w:val="21"/>
+        </w:rPr>
+        <w:t>, add, delete</w:t>
+      </w:r>
+      <w:r>
+        <w:rPr>
+          <w:rFonts w:ascii="Arial" w:hAnsi="Arial" w:cs="Arial"/>
+          <w:color w:val="333333"/>
+          <w:sz w:val="21"/>
+          <w:szCs w:val="21"/>
+        </w:rPr>
+        <w:t xml:space="preserve"> complexities of </w:t>
+      </w:r>
+      <w:proofErr w:type="gramStart"/>
+      <w:r>
+        <w:rPr>
+          <w:rFonts w:ascii="Arial" w:hAnsi="Arial" w:cs="Arial"/>
+          <w:color w:val="333333"/>
+          <w:sz w:val="21"/>
+          <w:szCs w:val="21"/>
+        </w:rPr>
+        <w:t>O(</w:t>
+      </w:r>
+      <w:proofErr w:type="gramEnd"/>
+      <w:r>
+        <w:rPr>
+          <w:rFonts w:ascii="Arial" w:hAnsi="Arial" w:cs="Arial"/>
+          <w:color w:val="333333"/>
+          <w:sz w:val="21"/>
+          <w:szCs w:val="21"/>
+        </w:rPr>
+        <w:t>1) and O(</w:t>
+      </w:r>
+      <w:r>
+        <w:rPr>
+          <w:rFonts w:ascii="Arial" w:hAnsi="Arial" w:cs="Arial"/>
+          <w:color w:val="333333"/>
+          <w:sz w:val="21"/>
+          <w:szCs w:val="21"/>
+        </w:rPr>
+        <w:t>n) for their worst case.</w:t>
+      </w:r>
+    </w:p>
+    <w:p>
+      <w:pPr>
+        <w:pStyle w:val="NormalWeb"/>
+        <w:numPr>
+          <w:ilvl w:val="0"/>
+          <w:numId w:val="2"/>
+        </w:numPr>
+        <w:shd w:val="clear" w:color="auto" w:fill="FFFFFF"/>
+        <w:spacing w:before="0" w:beforeAutospacing="0" w:after="0" w:afterAutospacing="0"/>
+        <w:textAlignment w:val="baseline"/>
+        <w:rPr>
+          <w:rFonts w:ascii="Arial" w:hAnsi="Arial" w:cs="Arial"/>
+          <w:color w:val="333333"/>
+          <w:sz w:val="21"/>
+          <w:szCs w:val="21"/>
+        </w:rPr>
+      </w:pPr>
+      <w:r>
+        <w:rPr>
+          <w:rFonts w:ascii="Arial" w:hAnsi="Arial" w:cs="Arial"/>
+          <w:color w:val="333333"/>
+          <w:sz w:val="21"/>
+          <w:szCs w:val="21"/>
+        </w:rPr>
+        <w:t>Explain the expected overhead when linking to the next data item.</w:t>
+      </w:r>
+    </w:p>
+    <w:p>
+      <w:pPr>
+        <w:pStyle w:val="NormalWeb"/>
+        <w:shd w:val="clear" w:color="auto" w:fill="FFFFFF"/>
+        <w:spacing w:before="0" w:beforeAutospacing="0" w:after="0" w:afterAutospacing="0"/>
+        <w:ind w:left="945"/>
+        <w:textAlignment w:val="baseline"/>
+        <w:rPr>
+          <w:rFonts w:ascii="Arial" w:hAnsi="Arial" w:cs="Arial"/>
+          <w:color w:val="333333"/>
+          <w:sz w:val="21"/>
+          <w:szCs w:val="21"/>
+        </w:rPr>
+      </w:pPr>
+      <w:r>
+        <w:rPr>
+          <w:rFonts w:ascii="Arial" w:hAnsi="Arial" w:cs="Arial"/>
+          <w:color w:val="333333"/>
+          <w:sz w:val="21"/>
+          <w:szCs w:val="21"/>
+        </w:rPr>
+        <w:t>I use an array to hold the packages for delivery and the efficiency of going to the next package is constant time since it is just removing the first package that was delivered and then looking at the first index of the array.</w:t>
+      </w:r>
+    </w:p>
+    <w:p>
+      <w:pPr>
+        <w:pStyle w:val="NormalWeb"/>
+        <w:shd w:val="clear" w:color="auto" w:fill="FFFFFF"/>
+        <w:spacing w:before="0" w:beforeAutospacing="0" w:after="0" w:afterAutospacing="0"/>
+        <w:ind w:left="945"/>
+        <w:textAlignment w:val="baseline"/>
+        <w:rPr>
+          <w:rFonts w:ascii="Arial" w:hAnsi="Arial" w:cs="Arial"/>
+          <w:color w:val="333333"/>
+          <w:sz w:val="21"/>
+          <w:szCs w:val="21"/>
+        </w:rPr>
+      </w:pPr>
+      <w:r>
+        <w:rPr>
+          <w:rFonts w:ascii="Arial" w:hAnsi="Arial" w:cs="Arial"/>
+          <w:color w:val="333333"/>
+          <w:sz w:val="21"/>
+          <w:szCs w:val="21"/>
+        </w:rPr>
+        <w:t>However, when I am creating the array and looking at the hash table for the information. This would be O(1) on average or O(n) in the worst case since I have to find the information of the package in the hash table which is O(1) on average and O(n) at worst, and then appending it to the array which is O(1)</w:t>
+      </w:r>
+    </w:p>
+    <w:p>
+      <w:pPr>
+        <w:pStyle w:val="NormalWeb"/>
+        <w:shd w:val="clear" w:color="auto" w:fill="FFFFFF"/>
+        <w:spacing w:before="0" w:beforeAutospacing="0" w:after="0" w:afterAutospacing="0"/>
+        <w:ind w:left="945"/>
+        <w:textAlignment w:val="baseline"/>
+        <w:rPr>
+          <w:rFonts w:ascii="Arial" w:hAnsi="Arial" w:cs="Arial"/>
+          <w:color w:val="333333"/>
+          <w:sz w:val="21"/>
+          <w:szCs w:val="21"/>
+        </w:rPr>
+      </w:pPr>
+    </w:p>
+    <w:p>
+      <w:pPr>
+        <w:pStyle w:val="NormalWeb"/>
+        <w:numPr>
+          <w:ilvl w:val="0"/>
+          <w:numId w:val="2"/>
+        </w:numPr>
+        <w:shd w:val="clear" w:color="auto" w:fill="FFFFFF"/>
+        <w:spacing w:before="0" w:beforeAutospacing="0" w:after="0" w:afterAutospacing="0"/>
+        <w:textAlignment w:val="baseline"/>
+        <w:rPr>
+          <w:rFonts w:ascii="Arial" w:hAnsi="Arial" w:cs="Arial"/>
+          <w:color w:val="333333"/>
+          <w:sz w:val="21"/>
+          <w:szCs w:val="21"/>
+        </w:rPr>
+      </w:pPr>
+      <w:r>
+        <w:rPr>
+          <w:rFonts w:ascii="Arial" w:hAnsi="Arial" w:cs="Arial"/>
+          <w:color w:val="333333"/>
+          <w:sz w:val="21"/>
+          <w:szCs w:val="21"/>
+        </w:rPr>
+        <w:t>Describe the implications of when more package data is added to the system or other changes in scale occur.</w:t>
+      </w:r>
+    </w:p>
+    <w:p>
+      <w:pPr>
+        <w:pStyle w:val="NormalWeb"/>
+        <w:shd w:val="clear" w:color="auto" w:fill="FFFFFF"/>
+        <w:spacing w:before="0" w:beforeAutospacing="0" w:after="0" w:afterAutospacing="0"/>
+        <w:ind w:left="1017"/>
+        <w:textAlignment w:val="baseline"/>
+        <w:rPr>
+          <w:rFonts w:ascii="Arial" w:hAnsi="Arial" w:cs="Arial"/>
+          <w:color w:val="333333"/>
+          <w:sz w:val="21"/>
+          <w:szCs w:val="21"/>
+        </w:rPr>
+      </w:pPr>
+      <w:r>
+        <w:rPr>
+          <w:rFonts w:ascii="Arial" w:hAnsi="Arial" w:cs="Arial"/>
+          <w:color w:val="333333"/>
+          <w:sz w:val="21"/>
+          <w:szCs w:val="21"/>
         </w:rPr>
         <w:lastRenderedPageBreak/>
-        <w:t>Apply programming models to the scenario.</w:t>
-      </w:r>
-    </w:p>
-    <w:p>
-      <w:pPr>
-        <w:ind w:left="720"/>
-      </w:pPr>
+        <w:t>If I am adding more package data to my hash table, if the size attribute is not change to reflect the size of the data then there might be more hash collisions when using the hash table to add, remove, or search which can make the time complexity worse.</w:t>
+      </w:r>
+    </w:p>
+    <w:p>
+      <w:pPr>
+        <w:pStyle w:val="NormalWeb"/>
+        <w:shd w:val="clear" w:color="auto" w:fill="FFFFFF"/>
+        <w:spacing w:before="0" w:beforeAutospacing="0" w:after="0" w:afterAutospacing="0"/>
+        <w:ind w:left="1017"/>
+        <w:textAlignment w:val="baseline"/>
+        <w:rPr>
+          <w:rFonts w:ascii="Arial" w:hAnsi="Arial" w:cs="Arial"/>
+          <w:color w:val="333333"/>
+          <w:sz w:val="21"/>
+          <w:szCs w:val="21"/>
+        </w:rPr>
+      </w:pPr>
+    </w:p>
+    <w:p>
+      <w:pPr>
+        <w:pStyle w:val="NormalWeb"/>
+        <w:shd w:val="clear" w:color="auto" w:fill="FFFFFF"/>
+        <w:spacing w:before="0" w:beforeAutospacing="0" w:after="0" w:afterAutospacing="0"/>
+        <w:ind w:left="720" w:hanging="360"/>
+        <w:textAlignment w:val="baseline"/>
+        <w:rPr>
+          <w:rFonts w:ascii="Arial" w:hAnsi="Arial" w:cs="Arial"/>
+          <w:color w:val="333333"/>
+          <w:sz w:val="21"/>
+          <w:szCs w:val="21"/>
+        </w:rPr>
+      </w:pPr>
+      <w:r>
+        <w:rPr>
+          <w:rFonts w:ascii="Arial" w:hAnsi="Arial" w:cs="Arial"/>
+          <w:color w:val="333333"/>
+          <w:sz w:val="21"/>
+          <w:szCs w:val="21"/>
+        </w:rPr>
+        <w:t>2.  Identify </w:t>
+      </w:r>
+      <w:r>
+        <w:rPr>
+          <w:rStyle w:val="Strong"/>
+          <w:rFonts w:ascii="Arial" w:hAnsi="Arial" w:cs="Arial"/>
+          <w:color w:val="333333"/>
+          <w:sz w:val="21"/>
+          <w:szCs w:val="21"/>
+        </w:rPr>
+        <w:t>two</w:t>
+      </w:r>
+      <w:r>
+        <w:rPr>
+          <w:rFonts w:ascii="Arial" w:hAnsi="Arial" w:cs="Arial"/>
+          <w:color w:val="333333"/>
+          <w:sz w:val="21"/>
+          <w:szCs w:val="21"/>
+        </w:rPr>
+        <w:t> other data structures that can meet the same criteria and requirements given in the scenario.</w:t>
+      </w:r>
+    </w:p>
+    <w:p>
+      <w:pPr>
+        <w:pStyle w:val="NormalWeb"/>
+        <w:shd w:val="clear" w:color="auto" w:fill="FFFFFF"/>
+        <w:spacing w:before="0" w:beforeAutospacing="0" w:after="0" w:afterAutospacing="0"/>
+        <w:ind w:left="720" w:hanging="360"/>
+        <w:textAlignment w:val="baseline"/>
+        <w:rPr>
+          <w:rFonts w:ascii="Arial" w:hAnsi="Arial" w:cs="Arial"/>
+          <w:color w:val="333333"/>
+          <w:sz w:val="21"/>
+          <w:szCs w:val="21"/>
+        </w:rPr>
+      </w:pPr>
+      <w:r>
+        <w:rPr>
+          <w:rFonts w:ascii="Arial" w:hAnsi="Arial" w:cs="Arial"/>
+          <w:color w:val="333333"/>
+          <w:sz w:val="21"/>
+          <w:szCs w:val="21"/>
+        </w:rPr>
+        <w:t>An adjacency matrix could be used instead of the hash table for the packages.</w:t>
+      </w:r>
+    </w:p>
+    <w:p>
+      <w:pPr>
+        <w:pStyle w:val="NormalWeb"/>
+        <w:shd w:val="clear" w:color="auto" w:fill="FFFFFF"/>
+        <w:spacing w:before="0" w:beforeAutospacing="0" w:after="0" w:afterAutospacing="0"/>
+        <w:ind w:left="720" w:hanging="360"/>
+        <w:textAlignment w:val="baseline"/>
+        <w:rPr>
+          <w:rFonts w:ascii="Arial" w:hAnsi="Arial" w:cs="Arial"/>
+          <w:color w:val="333333"/>
+          <w:sz w:val="21"/>
+          <w:szCs w:val="21"/>
+        </w:rPr>
+      </w:pPr>
+      <w:r>
+        <w:rPr>
+          <w:rFonts w:ascii="Arial" w:hAnsi="Arial" w:cs="Arial"/>
+          <w:color w:val="333333"/>
+          <w:sz w:val="21"/>
+          <w:szCs w:val="21"/>
+        </w:rPr>
+        <w:t>A weighted graph could be used for the packages and can have the package information on each node.</w:t>
+      </w:r>
+    </w:p>
+    <w:p>
+      <w:pPr>
+        <w:pStyle w:val="NormalWeb"/>
+        <w:shd w:val="clear" w:color="auto" w:fill="FFFFFF"/>
+        <w:spacing w:before="0" w:beforeAutospacing="0" w:after="0" w:afterAutospacing="0"/>
+        <w:ind w:left="720" w:hanging="360"/>
+        <w:textAlignment w:val="baseline"/>
+        <w:rPr>
+          <w:rFonts w:ascii="Arial" w:hAnsi="Arial" w:cs="Arial"/>
+          <w:color w:val="333333"/>
+          <w:sz w:val="21"/>
+          <w:szCs w:val="21"/>
+        </w:rPr>
+      </w:pPr>
+      <w:r>
+        <w:rPr>
+          <w:rFonts w:ascii="Arial" w:hAnsi="Arial" w:cs="Arial"/>
+          <w:color w:val="333333"/>
+          <w:sz w:val="21"/>
+          <w:szCs w:val="21"/>
+        </w:rPr>
+        <w:tab/>
+      </w:r>
+      <w:r>
+        <w:rPr>
+          <w:rFonts w:ascii="Arial" w:hAnsi="Arial" w:cs="Arial"/>
+          <w:color w:val="333333"/>
+          <w:sz w:val="21"/>
+          <w:szCs w:val="21"/>
+        </w:rPr>
+        <w:tab/>
+      </w:r>
+    </w:p>
+    <w:p>
+      <w:pPr>
+        <w:pStyle w:val="NormalWeb"/>
+        <w:shd w:val="clear" w:color="auto" w:fill="FFFFFF"/>
+        <w:spacing w:before="0" w:beforeAutospacing="0" w:after="0" w:afterAutospacing="0"/>
+        <w:ind w:left="945" w:hanging="288"/>
+        <w:textAlignment w:val="baseline"/>
+        <w:rPr>
+          <w:rFonts w:ascii="Arial" w:hAnsi="Arial" w:cs="Arial"/>
+          <w:color w:val="333333"/>
+          <w:sz w:val="21"/>
+          <w:szCs w:val="21"/>
+        </w:rPr>
+      </w:pPr>
+      <w:r>
+        <w:rPr>
+          <w:rFonts w:ascii="Arial" w:hAnsi="Arial" w:cs="Arial"/>
+          <w:color w:val="333333"/>
+          <w:sz w:val="21"/>
+          <w:szCs w:val="21"/>
+        </w:rPr>
+        <w:t>a.  Describe how </w:t>
+      </w:r>
+      <w:r>
+        <w:rPr>
+          <w:rStyle w:val="Emphasis"/>
+          <w:rFonts w:ascii="Arial" w:hAnsi="Arial" w:cs="Arial"/>
+          <w:color w:val="333333"/>
+          <w:sz w:val="21"/>
+          <w:szCs w:val="21"/>
+        </w:rPr>
+        <w:t>each</w:t>
+      </w:r>
+      <w:r>
+        <w:rPr>
+          <w:rFonts w:ascii="Arial" w:hAnsi="Arial" w:cs="Arial"/>
+          <w:color w:val="333333"/>
+          <w:sz w:val="21"/>
+          <w:szCs w:val="21"/>
+        </w:rPr>
+        <w:t> data structure identified in part K2 is different from the data structure you chose to use in the solution.</w:t>
+      </w:r>
+    </w:p>
+    <w:p>
+      <w:pPr>
+        <w:ind w:left="657"/>
+      </w:pPr>
+      <w:r>
+        <w:t xml:space="preserve">I chose a hash table to hold the packages and includes a key-value pair. A key is needed </w:t>
+      </w:r>
+      <w:r>
+        <w:t xml:space="preserve">for this data structure </w:t>
+      </w:r>
+      <w:r>
+        <w:t xml:space="preserve">to add, remove, or </w:t>
+      </w:r>
+      <w:r>
+        <w:t>search a value. However, an adjacency matrix i</w:t>
+      </w:r>
     </w:p>
     <w:sectPr>
       <w:pgSz w:w="12240" w:h="15840"/>
@@ -1882,8 +3215,100 @@
       </w:pPr>
     </w:lvl>
   </w:abstractNum>
+  <w:abstractNum w:abstractNumId="1" w15:restartNumberingAfterBreak="0">
+    <w:nsid w:val="543F4E6D"/>
+    <w:multiLevelType w:val="hybridMultilevel"/>
+    <w:tmpl w:val="B69E4254"/>
+    <w:lvl w:ilvl="0" w:tplc="5A445B52">
+      <w:start w:val="1"/>
+      <w:numFmt w:val="lowerLetter"/>
+      <w:lvlText w:val="%1."/>
+      <w:lvlJc w:val="left"/>
+      <w:pPr>
+        <w:ind w:left="1017" w:hanging="360"/>
+      </w:pPr>
+      <w:rPr>
+        <w:rFonts w:hint="default"/>
+      </w:rPr>
+    </w:lvl>
+    <w:lvl w:ilvl="1" w:tplc="04090019">
+      <w:start w:val="1"/>
+      <w:numFmt w:val="lowerLetter"/>
+      <w:lvlText w:val="%2."/>
+      <w:lvlJc w:val="left"/>
+      <w:pPr>
+        <w:ind w:left="1737" w:hanging="360"/>
+      </w:pPr>
+    </w:lvl>
+    <w:lvl w:ilvl="2" w:tplc="0409001B" w:tentative="1">
+      <w:start w:val="1"/>
+      <w:numFmt w:val="lowerRoman"/>
+      <w:lvlText w:val="%3."/>
+      <w:lvlJc w:val="right"/>
+      <w:pPr>
+        <w:ind w:left="2457" w:hanging="180"/>
+      </w:pPr>
+    </w:lvl>
+    <w:lvl w:ilvl="3" w:tplc="0409000F" w:tentative="1">
+      <w:start w:val="1"/>
+      <w:numFmt w:val="decimal"/>
+      <w:lvlText w:val="%4."/>
+      <w:lvlJc w:val="left"/>
+      <w:pPr>
+        <w:ind w:left="3177" w:hanging="360"/>
+      </w:pPr>
+    </w:lvl>
+    <w:lvl w:ilvl="4" w:tplc="04090019" w:tentative="1">
+      <w:start w:val="1"/>
+      <w:numFmt w:val="lowerLetter"/>
+      <w:lvlText w:val="%5."/>
+      <w:lvlJc w:val="left"/>
+      <w:pPr>
+        <w:ind w:left="3897" w:hanging="360"/>
+      </w:pPr>
+    </w:lvl>
+    <w:lvl w:ilvl="5" w:tplc="0409001B" w:tentative="1">
+      <w:start w:val="1"/>
+      <w:numFmt w:val="lowerRoman"/>
+      <w:lvlText w:val="%6."/>
+      <w:lvlJc w:val="right"/>
+      <w:pPr>
+        <w:ind w:left="4617" w:hanging="180"/>
+      </w:pPr>
+    </w:lvl>
+    <w:lvl w:ilvl="6" w:tplc="0409000F" w:tentative="1">
+      <w:start w:val="1"/>
+      <w:numFmt w:val="decimal"/>
+      <w:lvlText w:val="%7."/>
+      <w:lvlJc w:val="left"/>
+      <w:pPr>
+        <w:ind w:left="5337" w:hanging="360"/>
+      </w:pPr>
+    </w:lvl>
+    <w:lvl w:ilvl="7" w:tplc="04090019" w:tentative="1">
+      <w:start w:val="1"/>
+      <w:numFmt w:val="lowerLetter"/>
+      <w:lvlText w:val="%8."/>
+      <w:lvlJc w:val="left"/>
+      <w:pPr>
+        <w:ind w:left="6057" w:hanging="360"/>
+      </w:pPr>
+    </w:lvl>
+    <w:lvl w:ilvl="8" w:tplc="0409001B" w:tentative="1">
+      <w:start w:val="1"/>
+      <w:numFmt w:val="lowerRoman"/>
+      <w:lvlText w:val="%9."/>
+      <w:lvlJc w:val="right"/>
+      <w:pPr>
+        <w:ind w:left="6777" w:hanging="180"/>
+      </w:pPr>
+    </w:lvl>
+  </w:abstractNum>
   <w:num w:numId="1">
     <w:abstractNumId w:val="0"/>
+  </w:num>
+  <w:num w:numId="2">
+    <w:abstractNumId w:val="1"/>
   </w:num>
 </w:numbering>
 </file>
@@ -2388,6 +3813,17 @@
       <w:contextualSpacing/>
     </w:pPr>
   </w:style>
+  <w:style w:type="character" w:styleId="Strong">
+    <w:name w:val="Strong"/>
+    <w:basedOn w:val="DefaultParagraphFont"/>
+    <w:uiPriority w:val="22"/>
+    <w:qFormat/>
+    <w:rsid w:val="00306FBA"/>
+    <w:rPr>
+      <w:b/>
+      <w:bCs/>
+    </w:rPr>
+  </w:style>
 </w:styles>
 </file>
 

</xml_diff>

<commit_message>
add more comments about time complexities
</commit_message>
<xml_diff>
--- a/Core Algorithm.docx
+++ b/Core Algorithm.docx
@@ -23,126 +23,6 @@
         <w:textAlignment w:val="baseline"/>
         <w:rPr>
           <w:rFonts w:ascii="Arial" w:hAnsi="Arial" w:cs="Arial"/>
-          <w:color w:val="333333"/>
-          <w:sz w:val="21"/>
-          <w:szCs w:val="21"/>
-        </w:rPr>
-      </w:pPr>
-      <w:r>
-        <w:rPr>
-          <w:rFonts w:ascii="Arial" w:hAnsi="Arial" w:cs="Arial"/>
-          <w:color w:val="333333"/>
-          <w:sz w:val="21"/>
-          <w:szCs w:val="21"/>
-        </w:rPr>
-        <w:t>Identify the algorithm that will be used to create a program to deliver the packages and meets </w:t>
-      </w:r>
-      <w:proofErr w:type="gramStart"/>
-      <w:r>
-        <w:rPr>
-          <w:rStyle w:val="Emphasis"/>
-          <w:rFonts w:ascii="Arial" w:hAnsi="Arial" w:cs="Arial"/>
-          <w:color w:val="333333"/>
-          <w:sz w:val="21"/>
-          <w:szCs w:val="21"/>
-        </w:rPr>
-        <w:t>all</w:t>
-      </w:r>
-      <w:r>
-        <w:rPr>
-          <w:rFonts w:ascii="Arial" w:hAnsi="Arial" w:cs="Arial"/>
-          <w:color w:val="333333"/>
-          <w:sz w:val="21"/>
-          <w:szCs w:val="21"/>
-        </w:rPr>
-        <w:t>  requirements</w:t>
-      </w:r>
-      <w:proofErr w:type="gramEnd"/>
-      <w:r>
-        <w:rPr>
-          <w:rFonts w:ascii="Arial" w:hAnsi="Arial" w:cs="Arial"/>
-          <w:color w:val="333333"/>
-          <w:sz w:val="21"/>
-          <w:szCs w:val="21"/>
-        </w:rPr>
-        <w:t xml:space="preserve"> specified in the scenario.</w:t>
-      </w:r>
-    </w:p>
-    <w:p>
-      <w:r>
-        <w:t>The algorithm I use is mainly a greedy algorithm since I choose the option that is optimal at specific points of time.</w:t>
-      </w:r>
-      <w:r>
-        <w:t xml:space="preserve"> </w:t>
-      </w:r>
-      <w:r>
-        <w:t>This is evident since each truck has a list of packages and they drive to the package that has the least distance to their current location.</w:t>
-      </w:r>
-      <w:r>
-        <w:t xml:space="preserve"> </w:t>
-      </w:r>
-      <w:r>
-        <w:t xml:space="preserve">I say that this is the algorithm mostly used </w:t>
-      </w:r>
-      <w:r>
-        <w:t>since</w:t>
-      </w:r>
-      <w:r>
-        <w:t xml:space="preserve"> I manually sort some packages to make sure it fits the special delivery requirements.</w:t>
-      </w:r>
-      <w:r>
-        <w:t xml:space="preserve"> </w:t>
-      </w:r>
-      <w:r>
-        <w:t>However, after I manually sort it,</w:t>
-      </w:r>
-      <w:r>
-        <w:t xml:space="preserve"> however,</w:t>
-      </w:r>
-      <w:r>
-        <w:t xml:space="preserve"> the truck still automatically sorts it and goes to the closest package to it.</w:t>
-      </w:r>
-      <w:r>
-        <w:t xml:space="preserve"> </w:t>
-      </w:r>
-    </w:p>
-    <w:p>
-      <w:pPr>
-        <w:pStyle w:val="NormalWeb"/>
-        <w:shd w:val="clear" w:color="auto" w:fill="FFFFFF"/>
-        <w:spacing w:before="0" w:beforeAutospacing="0" w:after="0" w:afterAutospacing="0"/>
-        <w:textAlignment w:val="baseline"/>
-        <w:rPr>
-          <w:rFonts w:ascii="Arial" w:hAnsi="Arial" w:cs="Arial"/>
-          <w:color w:val="333333"/>
-          <w:sz w:val="21"/>
-          <w:szCs w:val="21"/>
-        </w:rPr>
-      </w:pPr>
-    </w:p>
-    <w:p>
-      <w:pPr>
-        <w:pStyle w:val="NormalWeb"/>
-        <w:shd w:val="clear" w:color="auto" w:fill="FFFFFF"/>
-        <w:spacing w:before="0" w:beforeAutospacing="0" w:after="0" w:afterAutospacing="0"/>
-        <w:textAlignment w:val="baseline"/>
-        <w:rPr>
-          <w:rFonts w:ascii="Arial" w:hAnsi="Arial" w:cs="Arial"/>
-          <w:color w:val="333333"/>
-          <w:sz w:val="21"/>
-          <w:szCs w:val="21"/>
-        </w:rPr>
-      </w:pPr>
-    </w:p>
-    <w:p>
-      <w:pPr>
-        <w:pStyle w:val="NormalWeb"/>
-        <w:shd w:val="clear" w:color="auto" w:fill="FFFFFF"/>
-        <w:spacing w:before="0" w:beforeAutospacing="0" w:after="0" w:afterAutospacing="0"/>
-        <w:ind w:left="360" w:hanging="360"/>
-        <w:textAlignment w:val="baseline"/>
-        <w:rPr>
-          <w:rFonts w:ascii="Arial" w:hAnsi="Arial" w:cs="Arial"/>
           <w:b/>
           <w:bCs/>
           <w:color w:val="333333"/>
@@ -153,49 +33,18 @@
       <w:r>
         <w:rPr>
           <w:rFonts w:ascii="Arial" w:hAnsi="Arial" w:cs="Arial"/>
-          <w:color w:val="333333"/>
-          <w:sz w:val="21"/>
-          <w:szCs w:val="21"/>
-        </w:rPr>
-        <w:t>B.  </w:t>
-      </w:r>
-      <w:r>
-        <w:rPr>
-          <w:rFonts w:ascii="Arial" w:hAnsi="Arial" w:cs="Arial"/>
           <w:b/>
           <w:bCs/>
           <w:color w:val="333333"/>
           <w:sz w:val="21"/>
           <w:szCs w:val="21"/>
         </w:rPr>
-        <w:t>Write a core algorithm overview, using the sample given, in which you do the following:</w:t>
-      </w:r>
-    </w:p>
-    <w:p>
-      <w:pPr>
-        <w:pStyle w:val="NormalWeb"/>
-        <w:shd w:val="clear" w:color="auto" w:fill="FFFFFF"/>
-        <w:spacing w:before="0" w:beforeAutospacing="0" w:after="0" w:afterAutospacing="0"/>
-        <w:ind w:left="720" w:hanging="360"/>
-        <w:textAlignment w:val="baseline"/>
-        <w:rPr>
-          <w:rFonts w:ascii="Arial" w:hAnsi="Arial" w:cs="Arial"/>
-          <w:color w:val="333333"/>
-          <w:sz w:val="21"/>
-          <w:szCs w:val="21"/>
-        </w:rPr>
-      </w:pPr>
-      <w:r>
-        <w:rPr>
-          <w:rFonts w:ascii="Arial" w:hAnsi="Arial" w:cs="Arial"/>
-          <w:color w:val="333333"/>
-          <w:sz w:val="21"/>
-          <w:szCs w:val="21"/>
-        </w:rPr>
-        <w:t>1.  </w:t>
-      </w:r>
-      <w:r>
-        <w:rPr>
+        <w:t>Identify the algorithm that will be used to create a program to deliver the packages and meets </w:t>
+      </w:r>
+      <w:proofErr w:type="gramStart"/>
+      <w:r>
+        <w:rPr>
+          <w:rStyle w:val="Emphasis"/>
           <w:rFonts w:ascii="Arial" w:hAnsi="Arial" w:cs="Arial"/>
           <w:b/>
           <w:bCs/>
@@ -203,6 +52,168 @@
           <w:sz w:val="21"/>
           <w:szCs w:val="21"/>
         </w:rPr>
+        <w:t>all</w:t>
+      </w:r>
+      <w:r>
+        <w:rPr>
+          <w:rFonts w:ascii="Arial" w:hAnsi="Arial" w:cs="Arial"/>
+          <w:b/>
+          <w:bCs/>
+          <w:color w:val="333333"/>
+          <w:sz w:val="21"/>
+          <w:szCs w:val="21"/>
+        </w:rPr>
+        <w:t>  requirements</w:t>
+      </w:r>
+      <w:proofErr w:type="gramEnd"/>
+      <w:r>
+        <w:rPr>
+          <w:rFonts w:ascii="Arial" w:hAnsi="Arial" w:cs="Arial"/>
+          <w:b/>
+          <w:bCs/>
+          <w:color w:val="333333"/>
+          <w:sz w:val="21"/>
+          <w:szCs w:val="21"/>
+        </w:rPr>
+        <w:t xml:space="preserve"> specified in the scenario.</w:t>
+      </w:r>
+    </w:p>
+    <w:p/>
+    <w:p>
+      <w:r>
+        <w:t>The algorithm I use is mainly a greedy algorithm since I choose the option that is optimal at specific points of time.</w:t>
+      </w:r>
+      <w:r>
+        <w:t xml:space="preserve"> </w:t>
+      </w:r>
+      <w:r>
+        <w:t>This is evident since each truck has a list of packages and they drive to the package that has the least distance to their current location.</w:t>
+      </w:r>
+      <w:r>
+        <w:t xml:space="preserve"> </w:t>
+      </w:r>
+      <w:r>
+        <w:t xml:space="preserve">I say that this is the algorithm mostly used </w:t>
+      </w:r>
+      <w:r>
+        <w:t>since</w:t>
+      </w:r>
+      <w:r>
+        <w:t xml:space="preserve"> I manually sort some packages to make sure it fits the special delivery requirements.</w:t>
+      </w:r>
+      <w:r>
+        <w:t xml:space="preserve"> </w:t>
+      </w:r>
+      <w:r>
+        <w:t>However, after I manually sort it,</w:t>
+      </w:r>
+      <w:r>
+        <w:t xml:space="preserve"> however,</w:t>
+      </w:r>
+      <w:r>
+        <w:t xml:space="preserve"> the truck still automatically sorts it and goes to the closest package to it.</w:t>
+      </w:r>
+      <w:r>
+        <w:t xml:space="preserve"> </w:t>
+      </w:r>
+    </w:p>
+    <w:p>
+      <w:pPr>
+        <w:pStyle w:val="NormalWeb"/>
+        <w:shd w:val="clear" w:color="auto" w:fill="FFFFFF"/>
+        <w:spacing w:before="0" w:beforeAutospacing="0" w:after="0" w:afterAutospacing="0"/>
+        <w:textAlignment w:val="baseline"/>
+        <w:rPr>
+          <w:rFonts w:ascii="Arial" w:hAnsi="Arial" w:cs="Arial"/>
+          <w:color w:val="333333"/>
+          <w:sz w:val="21"/>
+          <w:szCs w:val="21"/>
+        </w:rPr>
+      </w:pPr>
+    </w:p>
+    <w:p>
+      <w:pPr>
+        <w:pStyle w:val="NormalWeb"/>
+        <w:shd w:val="clear" w:color="auto" w:fill="FFFFFF"/>
+        <w:spacing w:before="0" w:beforeAutospacing="0" w:after="0" w:afterAutospacing="0"/>
+        <w:textAlignment w:val="baseline"/>
+        <w:rPr>
+          <w:rFonts w:ascii="Arial" w:hAnsi="Arial" w:cs="Arial"/>
+          <w:color w:val="333333"/>
+          <w:sz w:val="21"/>
+          <w:szCs w:val="21"/>
+        </w:rPr>
+      </w:pPr>
+    </w:p>
+    <w:p>
+      <w:pPr>
+        <w:pStyle w:val="NormalWeb"/>
+        <w:shd w:val="clear" w:color="auto" w:fill="FFFFFF"/>
+        <w:spacing w:before="0" w:beforeAutospacing="0" w:after="0" w:afterAutospacing="0"/>
+        <w:ind w:left="360" w:hanging="360"/>
+        <w:textAlignment w:val="baseline"/>
+        <w:rPr>
+          <w:rFonts w:ascii="Arial" w:hAnsi="Arial" w:cs="Arial"/>
+          <w:b/>
+          <w:bCs/>
+          <w:color w:val="333333"/>
+          <w:sz w:val="21"/>
+          <w:szCs w:val="21"/>
+        </w:rPr>
+      </w:pPr>
+      <w:r>
+        <w:rPr>
+          <w:rFonts w:ascii="Arial" w:hAnsi="Arial" w:cs="Arial"/>
+          <w:color w:val="333333"/>
+          <w:sz w:val="21"/>
+          <w:szCs w:val="21"/>
+        </w:rPr>
+        <w:t>B.  </w:t>
+      </w:r>
+      <w:r>
+        <w:rPr>
+          <w:rFonts w:ascii="Arial" w:hAnsi="Arial" w:cs="Arial"/>
+          <w:b/>
+          <w:bCs/>
+          <w:color w:val="333333"/>
+          <w:sz w:val="21"/>
+          <w:szCs w:val="21"/>
+        </w:rPr>
+        <w:t>Write a core algorithm overview, using the sample given, in which you do the following:</w:t>
+      </w:r>
+    </w:p>
+    <w:p>
+      <w:pPr>
+        <w:pStyle w:val="NormalWeb"/>
+        <w:shd w:val="clear" w:color="auto" w:fill="FFFFFF"/>
+        <w:spacing w:before="0" w:beforeAutospacing="0" w:after="0" w:afterAutospacing="0"/>
+        <w:ind w:left="720" w:hanging="360"/>
+        <w:textAlignment w:val="baseline"/>
+        <w:rPr>
+          <w:rFonts w:ascii="Arial" w:hAnsi="Arial" w:cs="Arial"/>
+          <w:color w:val="333333"/>
+          <w:sz w:val="21"/>
+          <w:szCs w:val="21"/>
+        </w:rPr>
+      </w:pPr>
+      <w:r>
+        <w:rPr>
+          <w:rFonts w:ascii="Arial" w:hAnsi="Arial" w:cs="Arial"/>
+          <w:color w:val="333333"/>
+          <w:sz w:val="21"/>
+          <w:szCs w:val="21"/>
+        </w:rPr>
+        <w:t>1.  </w:t>
+      </w:r>
+      <w:r>
+        <w:rPr>
+          <w:rFonts w:ascii="Arial" w:hAnsi="Arial" w:cs="Arial"/>
+          <w:b/>
+          <w:bCs/>
+          <w:color w:val="333333"/>
+          <w:sz w:val="21"/>
+          <w:szCs w:val="21"/>
+        </w:rPr>
         <w:t>Comment using pseudocode to show the logic of the algorithm applied to this software solution.</w:t>
       </w:r>
     </w:p>
@@ -1269,7 +1280,6 @@
           <w:sz w:val="21"/>
           <w:szCs w:val="21"/>
         </w:rPr>
-        <w:lastRenderedPageBreak/>
         <w:t>2.  </w:t>
       </w:r>
       <w:r>
@@ -1289,7 +1299,7 @@
         <w:pStyle w:val="NormalWeb"/>
         <w:shd w:val="clear" w:color="auto" w:fill="FFFFFF"/>
         <w:spacing w:before="0" w:beforeAutospacing="0" w:after="0" w:afterAutospacing="0"/>
-        <w:ind w:left="720" w:hanging="360"/>
+        <w:ind w:left="720"/>
         <w:textAlignment w:val="baseline"/>
         <w:rPr>
           <w:rFonts w:ascii="Arial" w:hAnsi="Arial" w:cs="Arial"/>
@@ -1306,6 +1316,15 @@
           <w:szCs w:val="21"/>
         </w:rPr>
         <w:t xml:space="preserve">In this, the csv file is loaded into the program and loaded into a hash table with the information from the csv file. </w:t>
+      </w:r>
+      <w:r>
+        <w:rPr>
+          <w:rFonts w:ascii="Arial" w:hAnsi="Arial" w:cs="Arial"/>
+          <w:color w:val="333333"/>
+          <w:sz w:val="21"/>
+          <w:szCs w:val="21"/>
+        </w:rPr>
+        <w:t>The program then uses the hash table in order to create an array of packages with limited information. The truck class then takes in the hash table and the array of packages in order to continuously look up information about packages in the array as it makes its way through the route.</w:t>
       </w:r>
     </w:p>
     <w:p>
@@ -1481,21 +1500,6 @@
           <w:szCs w:val="21"/>
         </w:rPr>
       </w:pPr>
-    </w:p>
-    <w:p>
-      <w:pPr>
-        <w:pStyle w:val="NormalWeb"/>
-        <w:shd w:val="clear" w:color="auto" w:fill="FFFFFF"/>
-        <w:spacing w:before="0" w:beforeAutospacing="0" w:after="0" w:afterAutospacing="0"/>
-        <w:ind w:left="720" w:hanging="360"/>
-        <w:textAlignment w:val="baseline"/>
-        <w:rPr>
-          <w:rFonts w:ascii="Arial" w:hAnsi="Arial" w:cs="Arial"/>
-          <w:color w:val="333333"/>
-          <w:sz w:val="21"/>
-          <w:szCs w:val="21"/>
-        </w:rPr>
-      </w:pPr>
       <w:r>
         <w:rPr>
           <w:rFonts w:ascii="Arial" w:hAnsi="Arial" w:cs="Arial"/>
@@ -1892,6 +1896,7 @@
           <w:sz w:val="21"/>
           <w:szCs w:val="21"/>
         </w:rPr>
+        <w:lastRenderedPageBreak/>
         <w:tab/>
         <w:t xml:space="preserve">Greedy algorithm tries to find the optimal solution at a specific time. </w:t>
       </w:r>
@@ -2254,21 +2259,6 @@
         </w:rPr>
         <w:t xml:space="preserve"> algorithm would have to go through every possible route and then find the one with the lowest total distance.</w:t>
       </w:r>
-    </w:p>
-    <w:p>
-      <w:pPr>
-        <w:pStyle w:val="NormalWeb"/>
-        <w:shd w:val="clear" w:color="auto" w:fill="FFFFFF"/>
-        <w:spacing w:before="0" w:beforeAutospacing="0" w:after="0" w:afterAutospacing="0"/>
-        <w:ind w:left="720" w:hanging="360"/>
-        <w:textAlignment w:val="baseline"/>
-        <w:rPr>
-          <w:rFonts w:ascii="Arial" w:hAnsi="Arial" w:cs="Arial"/>
-          <w:color w:val="333333"/>
-          <w:sz w:val="21"/>
-          <w:szCs w:val="21"/>
-        </w:rPr>
-      </w:pPr>
     </w:p>
     <w:p>
       <w:pPr>
@@ -2849,6 +2839,7 @@
           <w:sz w:val="21"/>
           <w:szCs w:val="21"/>
         </w:rPr>
+        <w:lastRenderedPageBreak/>
         <w:t>Describe the implications of when more package data is added to the system or other changes in scale occur.</w:t>
       </w:r>
     </w:p>
@@ -2873,7 +2864,6 @@
           <w:sz w:val="21"/>
           <w:szCs w:val="21"/>
         </w:rPr>
-        <w:lastRenderedPageBreak/>
         <w:t>If I am adding more package data to my hash table, if the size attribute is not change to reflect the size of the data then there might be more hash collisions when using the hash table to add, remove, or search which can make the time complexity worse.</w:t>
       </w:r>
     </w:p>
@@ -2956,31 +2946,67 @@
           <w:sz w:val="21"/>
           <w:szCs w:val="21"/>
         </w:rPr>
-        <w:t>An adjacency matrix could be used instead of the hash table for the packages.</w:t>
-      </w:r>
-    </w:p>
-    <w:p>
-      <w:pPr>
-        <w:pStyle w:val="NormalWeb"/>
-        <w:shd w:val="clear" w:color="auto" w:fill="FFFFFF"/>
-        <w:spacing w:before="0" w:beforeAutospacing="0" w:after="0" w:afterAutospacing="0"/>
-        <w:ind w:left="720" w:hanging="360"/>
-        <w:textAlignment w:val="baseline"/>
-        <w:rPr>
-          <w:rFonts w:ascii="Arial" w:hAnsi="Arial" w:cs="Arial"/>
-          <w:color w:val="333333"/>
-          <w:sz w:val="21"/>
-          <w:szCs w:val="21"/>
-        </w:rPr>
-      </w:pPr>
-      <w:r>
-        <w:rPr>
-          <w:rFonts w:ascii="Arial" w:hAnsi="Arial" w:cs="Arial"/>
-          <w:color w:val="333333"/>
-          <w:sz w:val="21"/>
-          <w:szCs w:val="21"/>
-        </w:rPr>
-        <w:t>A weighted graph could be used for the packages and can have the package information on each node.</w:t>
+        <w:t>An adjacency matrix</w:t>
+      </w:r>
+      <w:r>
+        <w:rPr>
+          <w:rFonts w:ascii="Arial" w:hAnsi="Arial" w:cs="Arial"/>
+          <w:color w:val="333333"/>
+          <w:sz w:val="21"/>
+          <w:szCs w:val="21"/>
+        </w:rPr>
+        <w:t xml:space="preserve"> or an adjacency list</w:t>
+      </w:r>
+      <w:r>
+        <w:rPr>
+          <w:rFonts w:ascii="Arial" w:hAnsi="Arial" w:cs="Arial"/>
+          <w:color w:val="333333"/>
+          <w:sz w:val="21"/>
+          <w:szCs w:val="21"/>
+        </w:rPr>
+        <w:t xml:space="preserve"> could be used for the packages and can </w:t>
+      </w:r>
+      <w:r>
+        <w:rPr>
+          <w:rFonts w:ascii="Arial" w:hAnsi="Arial" w:cs="Arial"/>
+          <w:color w:val="333333"/>
+          <w:sz w:val="21"/>
+          <w:szCs w:val="21"/>
+        </w:rPr>
+        <w:t>be used to look up</w:t>
+      </w:r>
+      <w:r>
+        <w:rPr>
+          <w:rFonts w:ascii="Arial" w:hAnsi="Arial" w:cs="Arial"/>
+          <w:color w:val="333333"/>
+          <w:sz w:val="21"/>
+          <w:szCs w:val="21"/>
+        </w:rPr>
+        <w:t xml:space="preserve"> the package information.</w:t>
+      </w:r>
+    </w:p>
+    <w:p>
+      <w:pPr>
+        <w:pStyle w:val="NormalWeb"/>
+        <w:shd w:val="clear" w:color="auto" w:fill="FFFFFF"/>
+        <w:spacing w:before="0" w:beforeAutospacing="0" w:after="0" w:afterAutospacing="0"/>
+        <w:ind w:left="720" w:hanging="360"/>
+        <w:textAlignment w:val="baseline"/>
+        <w:rPr>
+          <w:rFonts w:ascii="Arial" w:hAnsi="Arial" w:cs="Arial"/>
+          <w:color w:val="333333"/>
+          <w:sz w:val="21"/>
+          <w:szCs w:val="21"/>
+        </w:rPr>
+      </w:pPr>
+      <w:r>
+        <w:rPr>
+          <w:rFonts w:ascii="Arial" w:hAnsi="Arial" w:cs="Arial"/>
+          <w:color w:val="333333"/>
+          <w:sz w:val="21"/>
+          <w:szCs w:val="21"/>
+        </w:rPr>
+        <w:t>A set can be used for the packages as well since the packages are all unique elements</w:t>
       </w:r>
     </w:p>
     <w:p>
@@ -3073,7 +3099,52 @@
         <w:t xml:space="preserve">to add, remove, or </w:t>
       </w:r>
       <w:r>
-        <w:t>search a value. However, an adjacency matrix i</w:t>
+        <w:t xml:space="preserve">search a value. </w:t>
+      </w:r>
+      <w:r>
+        <w:t xml:space="preserve">The average time complexity of a add, remove, and search is </w:t>
+      </w:r>
+      <w:proofErr w:type="gramStart"/>
+      <w:r>
+        <w:t>O(</w:t>
+      </w:r>
+      <w:proofErr w:type="gramEnd"/>
+      <w:r>
+        <w:t xml:space="preserve">1) and O(n) at worst. </w:t>
+      </w:r>
+      <w:r>
+        <w:t xml:space="preserve">However, an adjacency </w:t>
+      </w:r>
+      <w:r>
+        <w:t>list</w:t>
+      </w:r>
+      <w:r>
+        <w:t xml:space="preserve"> </w:t>
+      </w:r>
+      <w:r>
+        <w:t xml:space="preserve">or matrix </w:t>
+      </w:r>
+      <w:r>
+        <w:t xml:space="preserve">would work as well since the routes can be graphed as vertexes and edges. Looking up whether two vertexes have an edge has a time complexity of O(n) where n would be the number of packages/vertexes. If it is an adjacency matrix the lookup time between two vertex would be </w:t>
+      </w:r>
+      <w:proofErr w:type="gramStart"/>
+      <w:r>
+        <w:t>O(</w:t>
+      </w:r>
+      <w:proofErr w:type="gramEnd"/>
+      <w:r>
+        <w:t xml:space="preserve">1). The advantages of an adjacency list is </w:t>
+      </w:r>
+      <w:r>
+        <w:t xml:space="preserve">in its space complexity where it is </w:t>
+      </w:r>
+      <w:proofErr w:type="gramStart"/>
+      <w:r>
+        <w:t>O(</w:t>
+      </w:r>
+      <w:proofErr w:type="gramEnd"/>
+      <w:r>
+        <w:t>n + m) where n is the vertexes and m and is the edges while the space complexity of a matrix is O(n^2) where n is the vertex.</w:t>
       </w:r>
     </w:p>
     <w:sectPr>
@@ -3781,7 +3852,6 @@
     <w:name w:val="Normal (Web)"/>
     <w:basedOn w:val="Normal"/>
     <w:uiPriority w:val="99"/>
-    <w:semiHidden/>
     <w:unhideWhenUsed/>
     <w:rsid w:val="0098053C"/>
     <w:pPr>

</xml_diff>

<commit_message>
fix time complexities for functions
</commit_message>
<xml_diff>
--- a/Core Algorithm.docx
+++ b/Core Algorithm.docx
@@ -2,14 +2,6 @@
 <file path=word/document.xml><?xml version="1.0" encoding="utf-8"?>
 <w:document xmlns:wpc="http://schemas.microsoft.com/office/word/2010/wordprocessingCanvas" xmlns:cx="http://schemas.microsoft.com/office/drawing/2014/chartex" xmlns:cx1="http://schemas.microsoft.com/office/drawing/2015/9/8/chartex" xmlns:cx2="http://schemas.microsoft.com/office/drawing/2015/10/21/chartex" xmlns:cx3="http://schemas.microsoft.com/office/drawing/2016/5/9/chartex" xmlns:cx4="http://schemas.microsoft.com/office/drawing/2016/5/10/chartex" xmlns:cx5="http://schemas.microsoft.com/office/drawing/2016/5/11/chartex" xmlns:cx6="http://schemas.microsoft.com/office/drawing/2016/5/12/chartex" xmlns:cx7="http://schemas.microsoft.com/office/drawing/2016/5/13/chartex" xmlns:cx8="http://schemas.microsoft.com/office/drawing/2016/5/14/chartex" xmlns:mc="http://schemas.openxmlformats.org/markup-compatibility/2006" xmlns:aink="http://schemas.microsoft.com/office/drawing/2016/ink" xmlns:am3d="http://schemas.microsoft.com/office/drawing/2017/model3d" xmlns:o="urn:schemas-microsoft-com:office:office" xmlns:r="http://schemas.openxmlformats.org/officeDocument/2006/relationships" xmlns:m="http://schemas.openxmlformats.org/officeDocument/2006/math" xmlns:v="urn:schemas-microsoft-com:vml" xmlns:wp14="http://schemas.microsoft.com/office/word/2010/wordprocessingDrawing" xmlns:wp="http://schemas.openxmlformats.org/drawingml/2006/wordprocessingDrawing" xmlns:w10="urn:schemas-microsoft-com:office:word" xmlns:w="http://schemas.openxmlformats.org/wordprocessingml/2006/main" xmlns:w14="http://schemas.microsoft.com/office/word/2010/wordml" xmlns:w15="http://schemas.microsoft.com/office/word/2012/wordml" xmlns:w16cex="http://schemas.microsoft.com/office/word/2018/wordml/cex" xmlns:w16cid="http://schemas.microsoft.com/office/word/2016/wordml/cid" xmlns:w16="http://schemas.microsoft.com/office/word/2018/wordml" xmlns:w16se="http://schemas.microsoft.com/office/word/2015/wordml/symex" xmlns:wpg="http://schemas.microsoft.com/office/word/2010/wordprocessingGroup" xmlns:wpi="http://schemas.microsoft.com/office/word/2010/wordprocessingInk" xmlns:wne="http://schemas.microsoft.com/office/word/2006/wordml" xmlns:wps="http://schemas.microsoft.com/office/word/2010/wordprocessingShape" mc:Ignorable="w14 w15 w16se w16cid w16 w16cex wp14">
   <w:body>
-    <w:p>
-      <w:r>
-        <w:t>Core Al</w:t>
-      </w:r>
-      <w:r>
-        <w:t>gorithm</w:t>
-      </w:r>
-    </w:p>
     <w:p/>
     <w:p>
       <w:pPr>
@@ -1280,6 +1272,7 @@
           <w:sz w:val="21"/>
           <w:szCs w:val="21"/>
         </w:rPr>
+        <w:lastRenderedPageBreak/>
         <w:t>2.  </w:t>
       </w:r>
       <w:r>
@@ -1413,7 +1406,43 @@
           <w:sz w:val="21"/>
           <w:szCs w:val="21"/>
         </w:rPr>
-        <w:t xml:space="preserve">As noted, the program’s whole complexity is O(n^2logn) since iterates through n items and then sorts them after. No matter the increase in the </w:t>
+        <w:t>As noted, the program’s whole complexity is O(n^</w:t>
+      </w:r>
+      <w:r>
+        <w:rPr>
+          <w:rFonts w:ascii="Arial" w:hAnsi="Arial" w:cs="Arial"/>
+          <w:color w:val="333333"/>
+          <w:sz w:val="21"/>
+          <w:szCs w:val="21"/>
+        </w:rPr>
+        <w:t>3</w:t>
+      </w:r>
+      <w:r>
+        <w:rPr>
+          <w:rFonts w:ascii="Arial" w:hAnsi="Arial" w:cs="Arial"/>
+          <w:color w:val="333333"/>
+          <w:sz w:val="21"/>
+          <w:szCs w:val="21"/>
+        </w:rPr>
+        <w:t>) since iterates through n items and then sorts them after</w:t>
+      </w:r>
+      <w:r>
+        <w:rPr>
+          <w:rFonts w:ascii="Arial" w:hAnsi="Arial" w:cs="Arial"/>
+          <w:color w:val="333333"/>
+          <w:sz w:val="21"/>
+          <w:szCs w:val="21"/>
+        </w:rPr>
+        <w:t xml:space="preserve"> every delivery</w:t>
+      </w:r>
+      <w:r>
+        <w:rPr>
+          <w:rFonts w:ascii="Arial" w:hAnsi="Arial" w:cs="Arial"/>
+          <w:color w:val="333333"/>
+          <w:sz w:val="21"/>
+          <w:szCs w:val="21"/>
+        </w:rPr>
+        <w:t xml:space="preserve">. No matter the increase in the </w:t>
       </w:r>
       <w:proofErr w:type="gramStart"/>
       <w:r>
@@ -1433,27 +1462,97 @@
           <w:sz w:val="21"/>
           <w:szCs w:val="21"/>
         </w:rPr>
-        <w:t xml:space="preserve"> of packages, this complexity will always stay the same since n is based on packages that is on the csv file. The complexity is also not terrible as some algorithms have cubic, exponential, and factorial time complexities which will deeply hurt the </w:t>
-      </w:r>
-      <w:proofErr w:type="spellStart"/>
-      <w:r>
-        <w:rPr>
-          <w:rFonts w:ascii="Arial" w:hAnsi="Arial" w:cs="Arial"/>
-          <w:color w:val="333333"/>
-          <w:sz w:val="21"/>
-          <w:szCs w:val="21"/>
-        </w:rPr>
-        <w:t>scability</w:t>
-      </w:r>
-      <w:proofErr w:type="spellEnd"/>
-      <w:r>
-        <w:rPr>
-          <w:rFonts w:ascii="Arial" w:hAnsi="Arial" w:cs="Arial"/>
-          <w:color w:val="333333"/>
-          <w:sz w:val="21"/>
-          <w:szCs w:val="21"/>
-        </w:rPr>
-        <w:t xml:space="preserve"> of the software, however, the one provided here is in quadratic-log time.</w:t>
+        <w:t xml:space="preserve"> of packages, this complexity will always stay the same since n is based on packages that is on the csv file. The complexity is also not terrible as </w:t>
+      </w:r>
+      <w:r>
+        <w:rPr>
+          <w:rFonts w:ascii="Arial" w:hAnsi="Arial" w:cs="Arial"/>
+          <w:color w:val="333333"/>
+          <w:sz w:val="21"/>
+          <w:szCs w:val="21"/>
+        </w:rPr>
+        <w:t>there are</w:t>
+      </w:r>
+      <w:r>
+        <w:rPr>
+          <w:rFonts w:ascii="Arial" w:hAnsi="Arial" w:cs="Arial"/>
+          <w:color w:val="333333"/>
+          <w:sz w:val="21"/>
+          <w:szCs w:val="21"/>
+        </w:rPr>
+        <w:t xml:space="preserve"> algorithms </w:t>
+      </w:r>
+      <w:r>
+        <w:rPr>
+          <w:rFonts w:ascii="Arial" w:hAnsi="Arial" w:cs="Arial"/>
+          <w:color w:val="333333"/>
+          <w:sz w:val="21"/>
+          <w:szCs w:val="21"/>
+        </w:rPr>
+        <w:t xml:space="preserve">that </w:t>
+      </w:r>
+      <w:r>
+        <w:rPr>
+          <w:rFonts w:ascii="Arial" w:hAnsi="Arial" w:cs="Arial"/>
+          <w:color w:val="333333"/>
+          <w:sz w:val="21"/>
+          <w:szCs w:val="21"/>
+        </w:rPr>
+        <w:t>have exponential</w:t>
+      </w:r>
+      <w:r>
+        <w:rPr>
+          <w:rFonts w:ascii="Arial" w:hAnsi="Arial" w:cs="Arial"/>
+          <w:color w:val="333333"/>
+          <w:sz w:val="21"/>
+          <w:szCs w:val="21"/>
+        </w:rPr>
+        <w:t xml:space="preserve"> or </w:t>
+      </w:r>
+      <w:r>
+        <w:rPr>
+          <w:rFonts w:ascii="Arial" w:hAnsi="Arial" w:cs="Arial"/>
+          <w:color w:val="333333"/>
+          <w:sz w:val="21"/>
+          <w:szCs w:val="21"/>
+        </w:rPr>
+        <w:t>factorial time complexities which will deeply hurt the sca</w:t>
+      </w:r>
+      <w:r>
+        <w:rPr>
+          <w:rFonts w:ascii="Arial" w:hAnsi="Arial" w:cs="Arial"/>
+          <w:color w:val="333333"/>
+          <w:sz w:val="21"/>
+          <w:szCs w:val="21"/>
+        </w:rPr>
+        <w:t>la</w:t>
+      </w:r>
+      <w:r>
+        <w:rPr>
+          <w:rFonts w:ascii="Arial" w:hAnsi="Arial" w:cs="Arial"/>
+          <w:color w:val="333333"/>
+          <w:sz w:val="21"/>
+          <w:szCs w:val="21"/>
+        </w:rPr>
+        <w:t xml:space="preserve">bility of the software, however, the one provided here is in </w:t>
+      </w:r>
+      <w:r>
+        <w:rPr>
+          <w:rFonts w:ascii="Arial" w:hAnsi="Arial" w:cs="Arial"/>
+          <w:color w:val="333333"/>
+          <w:sz w:val="21"/>
+          <w:szCs w:val="21"/>
+        </w:rPr>
+        <w:t>cubic</w:t>
+      </w:r>
+      <w:r>
+        <w:rPr>
+          <w:rFonts w:ascii="Arial" w:hAnsi="Arial" w:cs="Arial"/>
+          <w:color w:val="333333"/>
+          <w:sz w:val="21"/>
+          <w:szCs w:val="21"/>
+        </w:rPr>
+        <w:t xml:space="preserve"> time.</w:t>
       </w:r>
     </w:p>
     <w:p>
@@ -1542,7 +1641,25 @@
           <w:sz w:val="21"/>
           <w:szCs w:val="21"/>
         </w:rPr>
-        <w:t xml:space="preserve">The program’s efficiency is O(n^2logn) based on the fact that there are n items to be added to an array, and the array is then sorted with </w:t>
+        <w:t>The program’s efficiency is O(n^</w:t>
+      </w:r>
+      <w:r>
+        <w:rPr>
+          <w:rFonts w:ascii="Arial" w:hAnsi="Arial" w:cs="Arial"/>
+          <w:color w:val="333333"/>
+          <w:sz w:val="21"/>
+          <w:szCs w:val="21"/>
+        </w:rPr>
+        <w:t>3</w:t>
+      </w:r>
+      <w:r>
+        <w:rPr>
+          <w:rFonts w:ascii="Arial" w:hAnsi="Arial" w:cs="Arial"/>
+          <w:color w:val="333333"/>
+          <w:sz w:val="21"/>
+          <w:szCs w:val="21"/>
+        </w:rPr>
+        <w:t xml:space="preserve">) based on the fact that there are n items to be added to an array, and the array is then sorted with </w:t>
       </w:r>
       <w:proofErr w:type="spellStart"/>
       <w:r>
@@ -1562,7 +1679,34 @@
           <w:sz w:val="21"/>
           <w:szCs w:val="21"/>
         </w:rPr>
-        <w:t xml:space="preserve"> efficiency. The program is easy to maintain since if you simply add information to the csv file, it will be automatically be added to the packages list. The only thing that is difficult is the special delivery requirements which might need some manual sort but most of the </w:t>
+        <w:t xml:space="preserve"> efficiency</w:t>
+      </w:r>
+      <w:r>
+        <w:rPr>
+          <w:rFonts w:ascii="Arial" w:hAnsi="Arial" w:cs="Arial"/>
+          <w:color w:val="333333"/>
+          <w:sz w:val="21"/>
+          <w:szCs w:val="21"/>
+        </w:rPr>
+        <w:t xml:space="preserve"> and then </w:t>
+      </w:r>
+      <w:r>
+        <w:rPr>
+          <w:rFonts w:ascii="Arial" w:hAnsi="Arial" w:cs="Arial"/>
+          <w:color w:val="333333"/>
+          <w:sz w:val="21"/>
+          <w:szCs w:val="21"/>
+        </w:rPr>
+        <w:t>this is done every time the package is delivered</w:t>
+      </w:r>
+      <w:r>
+        <w:rPr>
+          <w:rFonts w:ascii="Arial" w:hAnsi="Arial" w:cs="Arial"/>
+          <w:color w:val="333333"/>
+          <w:sz w:val="21"/>
+          <w:szCs w:val="21"/>
+        </w:rPr>
+        <w:t xml:space="preserve">. The program is easy to maintain since if you simply add information to the csv file, it will be automatically be added to the packages list. The only thing that is difficult is the special delivery requirements which might need some manual sort but most of the </w:t>
       </w:r>
       <w:r>
         <w:rPr>
@@ -1644,65 +1788,7 @@
           <w:sz w:val="21"/>
           <w:szCs w:val="21"/>
         </w:rPr>
-        <w:t>The total efficiency of the program is O(n^2log(n)) since the most that I use is a loop of the packages remaining and sorting every time that I drop of the package to see which package is the next closest.</w:t>
-      </w:r>
-      <w:r>
-        <w:rPr>
-          <w:rFonts w:ascii="Arial" w:hAnsi="Arial" w:cs="Arial"/>
-          <w:color w:val="333333"/>
-          <w:sz w:val="21"/>
-          <w:szCs w:val="21"/>
-        </w:rPr>
-        <w:t xml:space="preserve"> </w:t>
-      </w:r>
-      <w:r>
-        <w:rPr>
-          <w:rFonts w:ascii="Arial" w:hAnsi="Arial" w:cs="Arial"/>
-          <w:color w:val="333333"/>
-          <w:sz w:val="21"/>
-          <w:szCs w:val="21"/>
-        </w:rPr>
-        <w:t>This is based on the fact that the sort algorithm in python is O(</w:t>
-      </w:r>
-      <w:proofErr w:type="spellStart"/>
-      <w:r>
-        <w:rPr>
-          <w:rFonts w:ascii="Arial" w:hAnsi="Arial" w:cs="Arial"/>
-          <w:color w:val="333333"/>
-          <w:sz w:val="21"/>
-          <w:szCs w:val="21"/>
-        </w:rPr>
-        <w:t>nlog</w:t>
-      </w:r>
-      <w:proofErr w:type="spellEnd"/>
-      <w:r>
-        <w:rPr>
-          <w:rFonts w:ascii="Arial" w:hAnsi="Arial" w:cs="Arial"/>
-          <w:color w:val="333333"/>
-          <w:sz w:val="21"/>
-          <w:szCs w:val="21"/>
-        </w:rPr>
-        <w:t xml:space="preserve">(n)) and going through the array of objects is O(n) and they are </w:t>
-      </w:r>
-      <w:proofErr w:type="gramStart"/>
-      <w:r>
-        <w:rPr>
-          <w:rFonts w:ascii="Arial" w:hAnsi="Arial" w:cs="Arial"/>
-          <w:color w:val="333333"/>
-          <w:sz w:val="21"/>
-          <w:szCs w:val="21"/>
-        </w:rPr>
-        <w:t>nested</w:t>
-      </w:r>
-      <w:proofErr w:type="gramEnd"/>
-      <w:r>
-        <w:rPr>
-          <w:rFonts w:ascii="Arial" w:hAnsi="Arial" w:cs="Arial"/>
-          <w:color w:val="333333"/>
-          <w:sz w:val="21"/>
-          <w:szCs w:val="21"/>
-        </w:rPr>
-        <w:t xml:space="preserve"> so it is O(n^2log(n)).</w:t>
+        <w:t>The data structure is self-adjusting since it recalculates the closest package every time it drops off a package so that the lowest distance is always at the front of the array. I do this by calling a recalculate function after every delivery.</w:t>
       </w:r>
     </w:p>
     <w:p/>
@@ -1896,7 +1982,6 @@
           <w:sz w:val="21"/>
           <w:szCs w:val="21"/>
         </w:rPr>
-        <w:lastRenderedPageBreak/>
         <w:tab/>
         <w:t xml:space="preserve">Greedy algorithm tries to find the optimal solution at a specific time. </w:t>
       </w:r>
@@ -1918,7 +2003,17 @@
           <w:sz w:val="21"/>
           <w:szCs w:val="21"/>
         </w:rPr>
-        <w:t xml:space="preserve"> this helps with delivering packages since I can delivery to the closest package which is optimal. Another strength of this is that, I don’t have to deal with large complexities since I am just looking at a specific </w:t>
+        <w:t xml:space="preserve"> this helps with delivering packages since I can delivery to the closest package which is optimal. Another </w:t>
+      </w:r>
+      <w:r>
+        <w:rPr>
+          <w:rFonts w:ascii="Arial" w:hAnsi="Arial" w:cs="Arial"/>
+          <w:color w:val="333333"/>
+          <w:sz w:val="21"/>
+          <w:szCs w:val="21"/>
+        </w:rPr>
+        <w:lastRenderedPageBreak/>
+        <w:t xml:space="preserve">strength of this is that, I don’t have to deal with large complexities since I am just looking at a specific </w:t>
       </w:r>
       <w:proofErr w:type="gramStart"/>
       <w:r>
@@ -2502,35 +2597,15 @@
           <w:sz w:val="21"/>
           <w:szCs w:val="21"/>
         </w:rPr>
-        <w:tab/>
-        <w:t xml:space="preserve">Also, I think trying to go for a more optimal solution instead of a better time complexity would be better since there are only a limited </w:t>
-      </w:r>
-      <w:proofErr w:type="gramStart"/>
-      <w:r>
-        <w:rPr>
-          <w:rFonts w:ascii="Arial" w:hAnsi="Arial" w:cs="Arial"/>
-          <w:color w:val="333333"/>
-          <w:sz w:val="21"/>
-          <w:szCs w:val="21"/>
-        </w:rPr>
-        <w:t>amount</w:t>
-      </w:r>
-      <w:proofErr w:type="gramEnd"/>
-      <w:r>
-        <w:rPr>
-          <w:rFonts w:ascii="Arial" w:hAnsi="Arial" w:cs="Arial"/>
-          <w:color w:val="333333"/>
-          <w:sz w:val="21"/>
-          <w:szCs w:val="21"/>
-        </w:rPr>
-        <w:t xml:space="preserve"> of packages that a truck really delivers in a day. A cubic time complexity would be ideal since it is optimal enough in the solution while also low enough in its time complexities for a project like this.</w:t>
-      </w:r>
-    </w:p>
-    <w:p>
-      <w:pPr>
-        <w:pStyle w:val="NormalWeb"/>
-        <w:shd w:val="clear" w:color="auto" w:fill="FFFFFF"/>
-        <w:spacing w:before="0" w:beforeAutospacing="0" w:after="0" w:afterAutospacing="0"/>
+        <w:t>I could also have used a different data structure altogether such as a weighted graph which might have helped the time complexity of the entire project.</w:t>
+      </w:r>
+    </w:p>
+    <w:p>
+      <w:pPr>
+        <w:pStyle w:val="NormalWeb"/>
+        <w:shd w:val="clear" w:color="auto" w:fill="FFFFFF"/>
+        <w:spacing w:before="0" w:beforeAutospacing="0" w:after="0" w:afterAutospacing="0"/>
+        <w:ind w:left="360" w:hanging="360"/>
         <w:textAlignment w:val="baseline"/>
         <w:rPr>
           <w:rFonts w:ascii="Arial" w:hAnsi="Arial" w:cs="Arial"/>
@@ -2839,7 +2914,6 @@
           <w:sz w:val="21"/>
           <w:szCs w:val="21"/>
         </w:rPr>
-        <w:lastRenderedPageBreak/>
         <w:t>Describe the implications of when more package data is added to the system or other changes in scale occur.</w:t>
       </w:r>
     </w:p>

</xml_diff>

<commit_message>
fix problems with functions causing change in hash table elements
</commit_message>
<xml_diff>
--- a/Core Algorithm.docx
+++ b/Core Algorithm.docx
@@ -3057,30 +3057,6 @@
           <w:szCs w:val="21"/>
         </w:rPr>
         <w:t xml:space="preserve"> the package information.</w:t>
-      </w:r>
-    </w:p>
-    <w:p>
-      <w:pPr>
-        <w:pStyle w:val="NormalWeb"/>
-        <w:shd w:val="clear" w:color="auto" w:fill="FFFFFF"/>
-        <w:spacing w:before="0" w:beforeAutospacing="0" w:after="0" w:afterAutospacing="0"/>
-        <w:ind w:left="720" w:hanging="360"/>
-        <w:textAlignment w:val="baseline"/>
-        <w:rPr>
-          <w:rFonts w:ascii="Arial" w:hAnsi="Arial" w:cs="Arial"/>
-          <w:color w:val="333333"/>
-          <w:sz w:val="21"/>
-          <w:szCs w:val="21"/>
-        </w:rPr>
-      </w:pPr>
-      <w:r>
-        <w:rPr>
-          <w:rFonts w:ascii="Arial" w:hAnsi="Arial" w:cs="Arial"/>
-          <w:color w:val="333333"/>
-          <w:sz w:val="21"/>
-          <w:szCs w:val="21"/>
-        </w:rPr>
-        <w:t>A set can be used for the packages as well since the packages are all unique elements</w:t>
       </w:r>
     </w:p>
     <w:p>

</xml_diff>